<commit_message>
ultima version final del documento
</commit_message>
<xml_diff>
--- a/Fase 3/Evidencias Grupales/Informe Final - APT (original).docx
+++ b/Fase 3/Evidencias Grupales/Informe Final - APT (original).docx
@@ -686,7 +686,7 @@
           <w:r>
             <w:fldChar w:fldCharType="separate"/>
           </w:r>
-          <w:hyperlink w:anchor="_Toc184585270" w:history="1">
+          <w:hyperlink w:anchor="_Toc184648325" w:history="1">
             <w:r>
               <w:rPr>
                 <w:rStyle w:val="Hipervnculo"/>
@@ -733,7 +733,7 @@
                 <w:noProof/>
                 <w:webHidden/>
               </w:rPr>
-              <w:instrText xml:space="preserve"> PAGEREF _Toc184585270 \h </w:instrText>
+              <w:instrText xml:space="preserve"> PAGEREF _Toc184648325 \h </w:instrText>
             </w:r>
             <w:r>
               <w:rPr>
@@ -781,7 +781,7 @@
               <w14:ligatures w14:val="standardContextual"/>
             </w:rPr>
           </w:pPr>
-          <w:hyperlink w:anchor="_Toc184585271" w:history="1">
+          <w:hyperlink w:anchor="_Toc184648326" w:history="1">
             <w:r>
               <w:rPr>
                 <w:rStyle w:val="Hipervnculo"/>
@@ -828,7 +828,7 @@
                 <w:noProof/>
                 <w:webHidden/>
               </w:rPr>
-              <w:instrText xml:space="preserve"> PAGEREF _Toc184585271 \h </w:instrText>
+              <w:instrText xml:space="preserve"> PAGEREF _Toc184648326 \h </w:instrText>
             </w:r>
             <w:r>
               <w:rPr>
@@ -876,7 +876,7 @@
               <w14:ligatures w14:val="standardContextual"/>
             </w:rPr>
           </w:pPr>
-          <w:hyperlink w:anchor="_Toc184585272" w:history="1">
+          <w:hyperlink w:anchor="_Toc184648327" w:history="1">
             <w:r>
               <w:rPr>
                 <w:rStyle w:val="Hipervnculo"/>
@@ -923,7 +923,7 @@
                 <w:noProof/>
                 <w:webHidden/>
               </w:rPr>
-              <w:instrText xml:space="preserve"> PAGEREF _Toc184585272 \h </w:instrText>
+              <w:instrText xml:space="preserve"> PAGEREF _Toc184648327 \h </w:instrText>
             </w:r>
             <w:r>
               <w:rPr>
@@ -971,7 +971,7 @@
               <w14:ligatures w14:val="standardContextual"/>
             </w:rPr>
           </w:pPr>
-          <w:hyperlink w:anchor="_Toc184585273" w:history="1">
+          <w:hyperlink w:anchor="_Toc184648328" w:history="1">
             <w:r>
               <w:rPr>
                 <w:rStyle w:val="Hipervnculo"/>
@@ -1018,7 +1018,7 @@
                 <w:noProof/>
                 <w:webHidden/>
               </w:rPr>
-              <w:instrText xml:space="preserve"> PAGEREF _Toc184585273 \h </w:instrText>
+              <w:instrText xml:space="preserve"> PAGEREF _Toc184648328 \h </w:instrText>
             </w:r>
             <w:r>
               <w:rPr>
@@ -1066,7 +1066,7 @@
               <w14:ligatures w14:val="standardContextual"/>
             </w:rPr>
           </w:pPr>
-          <w:hyperlink w:anchor="_Toc184585274" w:history="1">
+          <w:hyperlink w:anchor="_Toc184648329" w:history="1">
             <w:r>
               <w:rPr>
                 <w:rStyle w:val="Hipervnculo"/>
@@ -1113,7 +1113,7 @@
                 <w:noProof/>
                 <w:webHidden/>
               </w:rPr>
-              <w:instrText xml:space="preserve"> PAGEREF _Toc184585274 \h </w:instrText>
+              <w:instrText xml:space="preserve"> PAGEREF _Toc184648329 \h </w:instrText>
             </w:r>
             <w:r>
               <w:rPr>
@@ -1161,7 +1161,7 @@
               <w14:ligatures w14:val="standardContextual"/>
             </w:rPr>
           </w:pPr>
-          <w:hyperlink w:anchor="_Toc184585275" w:history="1">
+          <w:hyperlink w:anchor="_Toc184648330" w:history="1">
             <w:r>
               <w:rPr>
                 <w:rStyle w:val="Hipervnculo"/>
@@ -1208,7 +1208,7 @@
                 <w:noProof/>
                 <w:webHidden/>
               </w:rPr>
-              <w:instrText xml:space="preserve"> PAGEREF _Toc184585275 \h </w:instrText>
+              <w:instrText xml:space="preserve"> PAGEREF _Toc184648330 \h </w:instrText>
             </w:r>
             <w:r>
               <w:rPr>
@@ -1256,7 +1256,7 @@
               <w14:ligatures w14:val="standardContextual"/>
             </w:rPr>
           </w:pPr>
-          <w:hyperlink w:anchor="_Toc184585276" w:history="1">
+          <w:hyperlink w:anchor="_Toc184648331" w:history="1">
             <w:r>
               <w:rPr>
                 <w:rStyle w:val="Hipervnculo"/>
@@ -1303,7 +1303,7 @@
                 <w:noProof/>
                 <w:webHidden/>
               </w:rPr>
-              <w:instrText xml:space="preserve"> PAGEREF _Toc184585276 \h </w:instrText>
+              <w:instrText xml:space="preserve"> PAGEREF _Toc184648331 \h </w:instrText>
             </w:r>
             <w:r>
               <w:rPr>
@@ -1324,6 +1324,154 @@
                 <w:webHidden/>
               </w:rPr>
               <w:t>2</w:t>
+            </w:r>
+            <w:r>
+              <w:rPr>
+                <w:noProof/>
+                <w:webHidden/>
+              </w:rPr>
+              <w:fldChar w:fldCharType="end"/>
+            </w:r>
+          </w:hyperlink>
+        </w:p>
+        <w:p>
+          <w:pPr>
+            <w:pStyle w:val="TDC3"/>
+            <w:tabs>
+              <w:tab w:val="right" w:leader="dot" w:pos="9395"/>
+            </w:tabs>
+            <w:rPr>
+              <w:rFonts w:asciiTheme="minorHAnsi" w:hAnsiTheme="minorHAnsi"/>
+              <w:noProof/>
+              <w:kern w:val="2"/>
+              <w:sz w:val="24"/>
+              <w:szCs w:val="24"/>
+              <w:lang w:val="en-CA" w:eastAsia="en-CA"/>
+              <w14:ligatures w14:val="standardContextual"/>
+            </w:rPr>
+          </w:pPr>
+          <w:hyperlink w:anchor="_Toc184648332" w:history="1">
+            <w:r>
+              <w:rPr>
+                <w:rStyle w:val="Hipervnculo"/>
+                <w:noProof/>
+              </w:rPr>
+              <w:t>Introducción</w:t>
+            </w:r>
+            <w:r>
+              <w:rPr>
+                <w:noProof/>
+                <w:webHidden/>
+              </w:rPr>
+              <w:tab/>
+            </w:r>
+            <w:r>
+              <w:rPr>
+                <w:noProof/>
+                <w:webHidden/>
+              </w:rPr>
+              <w:fldChar w:fldCharType="begin"/>
+            </w:r>
+            <w:r>
+              <w:rPr>
+                <w:noProof/>
+                <w:webHidden/>
+              </w:rPr>
+              <w:instrText xml:space="preserve"> PAGEREF _Toc184648332 \h </w:instrText>
+            </w:r>
+            <w:r>
+              <w:rPr>
+                <w:noProof/>
+                <w:webHidden/>
+              </w:rPr>
+            </w:r>
+            <w:r>
+              <w:rPr>
+                <w:noProof/>
+                <w:webHidden/>
+              </w:rPr>
+              <w:fldChar w:fldCharType="separate"/>
+            </w:r>
+            <w:r>
+              <w:rPr>
+                <w:noProof/>
+                <w:webHidden/>
+              </w:rPr>
+              <w:t>2</w:t>
+            </w:r>
+            <w:r>
+              <w:rPr>
+                <w:noProof/>
+                <w:webHidden/>
+              </w:rPr>
+              <w:fldChar w:fldCharType="end"/>
+            </w:r>
+          </w:hyperlink>
+        </w:p>
+        <w:p>
+          <w:pPr>
+            <w:pStyle w:val="TDC3"/>
+            <w:tabs>
+              <w:tab w:val="right" w:leader="dot" w:pos="9395"/>
+            </w:tabs>
+            <w:rPr>
+              <w:rFonts w:asciiTheme="minorHAnsi" w:hAnsiTheme="minorHAnsi"/>
+              <w:noProof/>
+              <w:kern w:val="2"/>
+              <w:sz w:val="24"/>
+              <w:szCs w:val="24"/>
+              <w:lang w:val="en-CA" w:eastAsia="en-CA"/>
+              <w14:ligatures w14:val="standardContextual"/>
+            </w:rPr>
+          </w:pPr>
+          <w:hyperlink w:anchor="_Toc184648333" w:history="1">
+            <w:r>
+              <w:rPr>
+                <w:rStyle w:val="Hipervnculo"/>
+                <w:noProof/>
+              </w:rPr>
+              <w:t>Introduction.</w:t>
+            </w:r>
+            <w:r>
+              <w:rPr>
+                <w:noProof/>
+                <w:webHidden/>
+              </w:rPr>
+              <w:tab/>
+            </w:r>
+            <w:r>
+              <w:rPr>
+                <w:noProof/>
+                <w:webHidden/>
+              </w:rPr>
+              <w:fldChar w:fldCharType="begin"/>
+            </w:r>
+            <w:r>
+              <w:rPr>
+                <w:noProof/>
+                <w:webHidden/>
+              </w:rPr>
+              <w:instrText xml:space="preserve"> PAGEREF _Toc184648333 \h </w:instrText>
+            </w:r>
+            <w:r>
+              <w:rPr>
+                <w:noProof/>
+                <w:webHidden/>
+              </w:rPr>
+            </w:r>
+            <w:r>
+              <w:rPr>
+                <w:noProof/>
+                <w:webHidden/>
+              </w:rPr>
+              <w:fldChar w:fldCharType="separate"/>
+            </w:r>
+            <w:r>
+              <w:rPr>
+                <w:noProof/>
+                <w:webHidden/>
+              </w:rPr>
+              <w:t>3</w:t>
             </w:r>
             <w:r>
               <w:rPr>
@@ -1351,7 +1499,7 @@
               <w14:ligatures w14:val="standardContextual"/>
             </w:rPr>
           </w:pPr>
-          <w:hyperlink w:anchor="_Toc184585277" w:history="1">
+          <w:hyperlink w:anchor="_Toc184648334" w:history="1">
             <w:r>
               <w:rPr>
                 <w:rStyle w:val="Hipervnculo"/>
@@ -1398,7 +1546,7 @@
                 <w:noProof/>
                 <w:webHidden/>
               </w:rPr>
-              <w:instrText xml:space="preserve"> PAGEREF _Toc184585277 \h </w:instrText>
+              <w:instrText xml:space="preserve"> PAGEREF _Toc184648334 \h </w:instrText>
             </w:r>
             <w:r>
               <w:rPr>
@@ -1445,7 +1593,7 @@
               <w14:ligatures w14:val="standardContextual"/>
             </w:rPr>
           </w:pPr>
-          <w:hyperlink w:anchor="_Toc184585278" w:history="1">
+          <w:hyperlink w:anchor="_Toc184648335" w:history="1">
             <w:r>
               <w:rPr>
                 <w:rStyle w:val="Hipervnculo"/>
@@ -1472,7 +1620,7 @@
                 <w:noProof/>
                 <w:webHidden/>
               </w:rPr>
-              <w:instrText xml:space="preserve"> PAGEREF _Toc184585278 \h </w:instrText>
+              <w:instrText xml:space="preserve"> PAGEREF _Toc184648335 \h </w:instrText>
             </w:r>
             <w:r>
               <w:rPr>
@@ -1519,7 +1667,7 @@
               <w14:ligatures w14:val="standardContextual"/>
             </w:rPr>
           </w:pPr>
-          <w:hyperlink w:anchor="_Toc184585279" w:history="1">
+          <w:hyperlink w:anchor="_Toc184648336" w:history="1">
             <w:r>
               <w:rPr>
                 <w:rStyle w:val="Hipervnculo"/>
@@ -1546,7 +1694,7 @@
                 <w:noProof/>
                 <w:webHidden/>
               </w:rPr>
-              <w:instrText xml:space="preserve"> PAGEREF _Toc184585279 \h </w:instrText>
+              <w:instrText xml:space="preserve"> PAGEREF _Toc184648336 \h </w:instrText>
             </w:r>
             <w:r>
               <w:rPr>
@@ -1593,7 +1741,7 @@
               <w14:ligatures w14:val="standardContextual"/>
             </w:rPr>
           </w:pPr>
-          <w:hyperlink w:anchor="_Toc184585280" w:history="1">
+          <w:hyperlink w:anchor="_Toc184648337" w:history="1">
             <w:r>
               <w:rPr>
                 <w:rStyle w:val="Hipervnculo"/>
@@ -1620,7 +1768,7 @@
                 <w:noProof/>
                 <w:webHidden/>
               </w:rPr>
-              <w:instrText xml:space="preserve"> PAGEREF _Toc184585280 \h </w:instrText>
+              <w:instrText xml:space="preserve"> PAGEREF _Toc184648337 \h </w:instrText>
             </w:r>
             <w:r>
               <w:rPr>
@@ -1668,7 +1816,7 @@
               <w14:ligatures w14:val="standardContextual"/>
             </w:rPr>
           </w:pPr>
-          <w:hyperlink w:anchor="_Toc184585281" w:history="1">
+          <w:hyperlink w:anchor="_Toc184648338" w:history="1">
             <w:r>
               <w:rPr>
                 <w:rStyle w:val="Hipervnculo"/>
@@ -1715,7 +1863,7 @@
                 <w:noProof/>
                 <w:webHidden/>
               </w:rPr>
-              <w:instrText xml:space="preserve"> PAGEREF _Toc184585281 \h </w:instrText>
+              <w:instrText xml:space="preserve"> PAGEREF _Toc184648338 \h </w:instrText>
             </w:r>
             <w:r>
               <w:rPr>
@@ -1763,7 +1911,7 @@
               <w14:ligatures w14:val="standardContextual"/>
             </w:rPr>
           </w:pPr>
-          <w:hyperlink w:anchor="_Toc184585282" w:history="1">
+          <w:hyperlink w:anchor="_Toc184648339" w:history="1">
             <w:r>
               <w:rPr>
                 <w:rStyle w:val="Hipervnculo"/>
@@ -1810,7 +1958,7 @@
                 <w:noProof/>
                 <w:webHidden/>
               </w:rPr>
-              <w:instrText xml:space="preserve"> PAGEREF _Toc184585282 \h </w:instrText>
+              <w:instrText xml:space="preserve"> PAGEREF _Toc184648339 \h </w:instrText>
             </w:r>
             <w:r>
               <w:rPr>
@@ -1858,7 +2006,7 @@
               <w14:ligatures w14:val="standardContextual"/>
             </w:rPr>
           </w:pPr>
-          <w:hyperlink w:anchor="_Toc184585283" w:history="1">
+          <w:hyperlink w:anchor="_Toc184648340" w:history="1">
             <w:r>
               <w:rPr>
                 <w:rStyle w:val="Hipervnculo"/>
@@ -1905,7 +2053,7 @@
                 <w:noProof/>
                 <w:webHidden/>
               </w:rPr>
-              <w:instrText xml:space="preserve"> PAGEREF _Toc184585283 \h </w:instrText>
+              <w:instrText xml:space="preserve"> PAGEREF _Toc184648340 \h </w:instrText>
             </w:r>
             <w:r>
               <w:rPr>
@@ -1953,7 +2101,7 @@
               <w14:ligatures w14:val="standardContextual"/>
             </w:rPr>
           </w:pPr>
-          <w:hyperlink w:anchor="_Toc184585284" w:history="1">
+          <w:hyperlink w:anchor="_Toc184648341" w:history="1">
             <w:r>
               <w:rPr>
                 <w:rStyle w:val="Hipervnculo"/>
@@ -2000,7 +2148,7 @@
                 <w:noProof/>
                 <w:webHidden/>
               </w:rPr>
-              <w:instrText xml:space="preserve"> PAGEREF _Toc184585284 \h </w:instrText>
+              <w:instrText xml:space="preserve"> PAGEREF _Toc184648341 \h </w:instrText>
             </w:r>
             <w:r>
               <w:rPr>
@@ -2020,7 +2168,7 @@
                 <w:noProof/>
                 <w:webHidden/>
               </w:rPr>
-              <w:t>4</w:t>
+              <w:t>5</w:t>
             </w:r>
             <w:r>
               <w:rPr>
@@ -2048,7 +2196,7 @@
               <w14:ligatures w14:val="standardContextual"/>
             </w:rPr>
           </w:pPr>
-          <w:hyperlink w:anchor="_Toc184585285" w:history="1">
+          <w:hyperlink w:anchor="_Toc184648342" w:history="1">
             <w:r>
               <w:rPr>
                 <w:rStyle w:val="Hipervnculo"/>
@@ -2095,7 +2243,7 @@
                 <w:noProof/>
                 <w:webHidden/>
               </w:rPr>
-              <w:instrText xml:space="preserve"> PAGEREF _Toc184585285 \h </w:instrText>
+              <w:instrText xml:space="preserve"> PAGEREF _Toc184648342 \h </w:instrText>
             </w:r>
             <w:r>
               <w:rPr>
@@ -2115,7 +2263,7 @@
                 <w:noProof/>
                 <w:webHidden/>
               </w:rPr>
-              <w:t>5</w:t>
+              <w:t>6</w:t>
             </w:r>
             <w:r>
               <w:rPr>
@@ -2143,7 +2291,7 @@
               <w14:ligatures w14:val="standardContextual"/>
             </w:rPr>
           </w:pPr>
-          <w:hyperlink w:anchor="_Toc184585286" w:history="1">
+          <w:hyperlink w:anchor="_Toc184648343" w:history="1">
             <w:r>
               <w:rPr>
                 <w:rStyle w:val="Hipervnculo"/>
@@ -2190,7 +2338,7 @@
                 <w:noProof/>
                 <w:webHidden/>
               </w:rPr>
-              <w:instrText xml:space="preserve"> PAGEREF _Toc184585286 \h </w:instrText>
+              <w:instrText xml:space="preserve"> PAGEREF _Toc184648343 \h </w:instrText>
             </w:r>
             <w:r>
               <w:rPr>
@@ -2237,7 +2385,7 @@
               <w14:ligatures w14:val="standardContextual"/>
             </w:rPr>
           </w:pPr>
-          <w:hyperlink w:anchor="_Toc184585287" w:history="1">
+          <w:hyperlink w:anchor="_Toc184648344" w:history="1">
             <w:r>
               <w:rPr>
                 <w:rStyle w:val="Hipervnculo"/>
@@ -2264,7 +2412,7 @@
                 <w:noProof/>
                 <w:webHidden/>
               </w:rPr>
-              <w:instrText xml:space="preserve"> PAGEREF _Toc184585287 \h </w:instrText>
+              <w:instrText xml:space="preserve"> PAGEREF _Toc184648344 \h </w:instrText>
             </w:r>
             <w:r>
               <w:rPr>
@@ -2311,7 +2459,7 @@
               <w14:ligatures w14:val="standardContextual"/>
             </w:rPr>
           </w:pPr>
-          <w:hyperlink w:anchor="_Toc184585288" w:history="1">
+          <w:hyperlink w:anchor="_Toc184648345" w:history="1">
             <w:r>
               <w:rPr>
                 <w:rStyle w:val="Hipervnculo"/>
@@ -2338,7 +2486,7 @@
                 <w:noProof/>
                 <w:webHidden/>
               </w:rPr>
-              <w:instrText xml:space="preserve"> PAGEREF _Toc184585288 \h </w:instrText>
+              <w:instrText xml:space="preserve"> PAGEREF _Toc184648345 \h </w:instrText>
             </w:r>
             <w:r>
               <w:rPr>
@@ -2386,7 +2534,7 @@
               <w14:ligatures w14:val="standardContextual"/>
             </w:rPr>
           </w:pPr>
-          <w:hyperlink w:anchor="_Toc184585289" w:history="1">
+          <w:hyperlink w:anchor="_Toc184648346" w:history="1">
             <w:r>
               <w:rPr>
                 <w:rStyle w:val="Hipervnculo"/>
@@ -2433,7 +2581,7 @@
                 <w:noProof/>
                 <w:webHidden/>
               </w:rPr>
-              <w:instrText xml:space="preserve"> PAGEREF _Toc184585289 \h </w:instrText>
+              <w:instrText xml:space="preserve"> PAGEREF _Toc184648346 \h </w:instrText>
             </w:r>
             <w:r>
               <w:rPr>
@@ -2453,7 +2601,7 @@
                 <w:noProof/>
                 <w:webHidden/>
               </w:rPr>
-              <w:t>6</w:t>
+              <w:t>7</w:t>
             </w:r>
             <w:r>
               <w:rPr>
@@ -2481,7 +2629,7 @@
               <w14:ligatures w14:val="standardContextual"/>
             </w:rPr>
           </w:pPr>
-          <w:hyperlink w:anchor="_Toc184585290" w:history="1">
+          <w:hyperlink w:anchor="_Toc184648347" w:history="1">
             <w:r>
               <w:rPr>
                 <w:rStyle w:val="Hipervnculo"/>
@@ -2528,7 +2676,7 @@
                 <w:noProof/>
                 <w:webHidden/>
               </w:rPr>
-              <w:instrText xml:space="preserve"> PAGEREF _Toc184585290 \h </w:instrText>
+              <w:instrText xml:space="preserve"> PAGEREF _Toc184648347 \h </w:instrText>
             </w:r>
             <w:r>
               <w:rPr>
@@ -2575,7 +2723,7 @@
               <w14:ligatures w14:val="standardContextual"/>
             </w:rPr>
           </w:pPr>
-          <w:hyperlink w:anchor="_Toc184585291" w:history="1">
+          <w:hyperlink w:anchor="_Toc184648348" w:history="1">
             <w:r>
               <w:rPr>
                 <w:rStyle w:val="Hipervnculo"/>
@@ -2602,7 +2750,7 @@
                 <w:noProof/>
                 <w:webHidden/>
               </w:rPr>
-              <w:instrText xml:space="preserve"> PAGEREF _Toc184585291 \h </w:instrText>
+              <w:instrText xml:space="preserve"> PAGEREF _Toc184648348 \h </w:instrText>
             </w:r>
             <w:r>
               <w:rPr>
@@ -2649,7 +2797,7 @@
               <w14:ligatures w14:val="standardContextual"/>
             </w:rPr>
           </w:pPr>
-          <w:hyperlink w:anchor="_Toc184585292" w:history="1">
+          <w:hyperlink w:anchor="_Toc184648349" w:history="1">
             <w:r>
               <w:rPr>
                 <w:rStyle w:val="Hipervnculo"/>
@@ -2676,7 +2824,7 @@
                 <w:noProof/>
                 <w:webHidden/>
               </w:rPr>
-              <w:instrText xml:space="preserve"> PAGEREF _Toc184585292 \h </w:instrText>
+              <w:instrText xml:space="preserve"> PAGEREF _Toc184648349 \h </w:instrText>
             </w:r>
             <w:r>
               <w:rPr>
@@ -2724,7 +2872,7 @@
               <w14:ligatures w14:val="standardContextual"/>
             </w:rPr>
           </w:pPr>
-          <w:hyperlink w:anchor="_Toc184585293" w:history="1">
+          <w:hyperlink w:anchor="_Toc184648350" w:history="1">
             <w:r>
               <w:rPr>
                 <w:rStyle w:val="Hipervnculo"/>
@@ -2771,7 +2919,7 @@
                 <w:noProof/>
                 <w:webHidden/>
               </w:rPr>
-              <w:instrText xml:space="preserve"> PAGEREF _Toc184585293 \h </w:instrText>
+              <w:instrText xml:space="preserve"> PAGEREF _Toc184648350 \h </w:instrText>
             </w:r>
             <w:r>
               <w:rPr>
@@ -2819,7 +2967,7 @@
               <w14:ligatures w14:val="standardContextual"/>
             </w:rPr>
           </w:pPr>
-          <w:hyperlink w:anchor="_Toc184585294" w:history="1">
+          <w:hyperlink w:anchor="_Toc184648351" w:history="1">
             <w:r>
               <w:rPr>
                 <w:rStyle w:val="Hipervnculo"/>
@@ -2866,7 +3014,7 @@
                 <w:noProof/>
                 <w:webHidden/>
               </w:rPr>
-              <w:instrText xml:space="preserve"> PAGEREF _Toc184585294 \h </w:instrText>
+              <w:instrText xml:space="preserve"> PAGEREF _Toc184648351 \h </w:instrText>
             </w:r>
             <w:r>
               <w:rPr>
@@ -2914,7 +3062,7 @@
               <w14:ligatures w14:val="standardContextual"/>
             </w:rPr>
           </w:pPr>
-          <w:hyperlink w:anchor="_Toc184585295" w:history="1">
+          <w:hyperlink w:anchor="_Toc184648352" w:history="1">
             <w:r>
               <w:rPr>
                 <w:rStyle w:val="Hipervnculo"/>
@@ -2961,7 +3109,7 @@
                 <w:noProof/>
                 <w:webHidden/>
               </w:rPr>
-              <w:instrText xml:space="preserve"> PAGEREF _Toc184585295 \h </w:instrText>
+              <w:instrText xml:space="preserve"> PAGEREF _Toc184648352 \h </w:instrText>
             </w:r>
             <w:r>
               <w:rPr>
@@ -2981,7 +3129,7 @@
                 <w:noProof/>
                 <w:webHidden/>
               </w:rPr>
-              <w:t>9</w:t>
+              <w:t>10</w:t>
             </w:r>
             <w:r>
               <w:rPr>
@@ -3009,7 +3157,7 @@
               <w14:ligatures w14:val="standardContextual"/>
             </w:rPr>
           </w:pPr>
-          <w:hyperlink w:anchor="_Toc184585296" w:history="1">
+          <w:hyperlink w:anchor="_Toc184648353" w:history="1">
             <w:r>
               <w:rPr>
                 <w:rStyle w:val="Hipervnculo"/>
@@ -3056,7 +3204,7 @@
                 <w:noProof/>
                 <w:webHidden/>
               </w:rPr>
-              <w:instrText xml:space="preserve"> PAGEREF _Toc184585296 \h </w:instrText>
+              <w:instrText xml:space="preserve"> PAGEREF _Toc184648353 \h </w:instrText>
             </w:r>
             <w:r>
               <w:rPr>
@@ -3076,7 +3224,7 @@
                 <w:noProof/>
                 <w:webHidden/>
               </w:rPr>
-              <w:t>9</w:t>
+              <w:t>10</w:t>
             </w:r>
             <w:r>
               <w:rPr>
@@ -3103,7 +3251,7 @@
               <w14:ligatures w14:val="standardContextual"/>
             </w:rPr>
           </w:pPr>
-          <w:hyperlink w:anchor="_Toc184585297" w:history="1">
+          <w:hyperlink w:anchor="_Toc184648354" w:history="1">
             <w:r>
               <w:rPr>
                 <w:rStyle w:val="Hipervnculo"/>
@@ -3130,7 +3278,7 @@
                 <w:noProof/>
                 <w:webHidden/>
               </w:rPr>
-              <w:instrText xml:space="preserve"> PAGEREF _Toc184585297 \h </w:instrText>
+              <w:instrText xml:space="preserve"> PAGEREF _Toc184648354 \h </w:instrText>
             </w:r>
             <w:r>
               <w:rPr>
@@ -3150,7 +3298,7 @@
                 <w:noProof/>
                 <w:webHidden/>
               </w:rPr>
-              <w:t>9</w:t>
+              <w:t>10</w:t>
             </w:r>
             <w:r>
               <w:rPr>
@@ -3177,7 +3325,7 @@
               <w14:ligatures w14:val="standardContextual"/>
             </w:rPr>
           </w:pPr>
-          <w:hyperlink w:anchor="_Toc184585298" w:history="1">
+          <w:hyperlink w:anchor="_Toc184648355" w:history="1">
             <w:r>
               <w:rPr>
                 <w:rStyle w:val="Hipervnculo"/>
@@ -3204,7 +3352,7 @@
                 <w:noProof/>
                 <w:webHidden/>
               </w:rPr>
-              <w:instrText xml:space="preserve"> PAGEREF _Toc184585298 \h </w:instrText>
+              <w:instrText xml:space="preserve"> PAGEREF _Toc184648355 \h </w:instrText>
             </w:r>
             <w:r>
               <w:rPr>
@@ -3224,7 +3372,7 @@
                 <w:noProof/>
                 <w:webHidden/>
               </w:rPr>
-              <w:t>9</w:t>
+              <w:t>10</w:t>
             </w:r>
             <w:r>
               <w:rPr>
@@ -3252,7 +3400,7 @@
               <w14:ligatures w14:val="standardContextual"/>
             </w:rPr>
           </w:pPr>
-          <w:hyperlink w:anchor="_Toc184585299" w:history="1">
+          <w:hyperlink w:anchor="_Toc184648356" w:history="1">
             <w:r>
               <w:rPr>
                 <w:rStyle w:val="Hipervnculo"/>
@@ -3299,7 +3447,7 @@
                 <w:noProof/>
                 <w:webHidden/>
               </w:rPr>
-              <w:instrText xml:space="preserve"> PAGEREF _Toc184585299 \h </w:instrText>
+              <w:instrText xml:space="preserve"> PAGEREF _Toc184648356 \h </w:instrText>
             </w:r>
             <w:r>
               <w:rPr>
@@ -3319,7 +3467,7 @@
                 <w:noProof/>
                 <w:webHidden/>
               </w:rPr>
-              <w:t>9</w:t>
+              <w:t>10</w:t>
             </w:r>
             <w:r>
               <w:rPr>
@@ -3347,7 +3495,7 @@
               <w14:ligatures w14:val="standardContextual"/>
             </w:rPr>
           </w:pPr>
-          <w:hyperlink w:anchor="_Toc184585300" w:history="1">
+          <w:hyperlink w:anchor="_Toc184648357" w:history="1">
             <w:r>
               <w:rPr>
                 <w:rStyle w:val="Hipervnculo"/>
@@ -3394,7 +3542,7 @@
                 <w:noProof/>
                 <w:webHidden/>
               </w:rPr>
-              <w:instrText xml:space="preserve"> PAGEREF _Toc184585300 \h </w:instrText>
+              <w:instrText xml:space="preserve"> PAGEREF _Toc184648357 \h </w:instrText>
             </w:r>
             <w:r>
               <w:rPr>
@@ -3414,7 +3562,7 @@
                 <w:noProof/>
                 <w:webHidden/>
               </w:rPr>
-              <w:t>10</w:t>
+              <w:t>11</w:t>
             </w:r>
             <w:r>
               <w:rPr>
@@ -3442,7 +3590,7 @@
               <w14:ligatures w14:val="standardContextual"/>
             </w:rPr>
           </w:pPr>
-          <w:hyperlink w:anchor="_Toc184585301" w:history="1">
+          <w:hyperlink w:anchor="_Toc184648358" w:history="1">
             <w:r>
               <w:rPr>
                 <w:rStyle w:val="Hipervnculo"/>
@@ -3489,7 +3637,7 @@
                 <w:noProof/>
                 <w:webHidden/>
               </w:rPr>
-              <w:instrText xml:space="preserve"> PAGEREF _Toc184585301 \h </w:instrText>
+              <w:instrText xml:space="preserve"> PAGEREF _Toc184648358 \h </w:instrText>
             </w:r>
             <w:r>
               <w:rPr>
@@ -3509,7 +3657,7 @@
                 <w:noProof/>
                 <w:webHidden/>
               </w:rPr>
-              <w:t>10</w:t>
+              <w:t>11</w:t>
             </w:r>
             <w:r>
               <w:rPr>
@@ -3537,7 +3685,7 @@
               <w14:ligatures w14:val="standardContextual"/>
             </w:rPr>
           </w:pPr>
-          <w:hyperlink w:anchor="_Toc184585302" w:history="1">
+          <w:hyperlink w:anchor="_Toc184648359" w:history="1">
             <w:r>
               <w:rPr>
                 <w:rStyle w:val="Hipervnculo"/>
@@ -3584,7 +3732,7 @@
                 <w:noProof/>
                 <w:webHidden/>
               </w:rPr>
-              <w:instrText xml:space="preserve"> PAGEREF _Toc184585302 \h </w:instrText>
+              <w:instrText xml:space="preserve"> PAGEREF _Toc184648359 \h </w:instrText>
             </w:r>
             <w:r>
               <w:rPr>
@@ -3604,7 +3752,7 @@
                 <w:noProof/>
                 <w:webHidden/>
               </w:rPr>
-              <w:t>11</w:t>
+              <w:t>12</w:t>
             </w:r>
             <w:r>
               <w:rPr>
@@ -3632,7 +3780,7 @@
               <w14:ligatures w14:val="standardContextual"/>
             </w:rPr>
           </w:pPr>
-          <w:hyperlink w:anchor="_Toc184585303" w:history="1">
+          <w:hyperlink w:anchor="_Toc184648360" w:history="1">
             <w:r>
               <w:rPr>
                 <w:rStyle w:val="Hipervnculo"/>
@@ -3679,7 +3827,7 @@
                 <w:noProof/>
                 <w:webHidden/>
               </w:rPr>
-              <w:instrText xml:space="preserve"> PAGEREF _Toc184585303 \h </w:instrText>
+              <w:instrText xml:space="preserve"> PAGEREF _Toc184648360 \h </w:instrText>
             </w:r>
             <w:r>
               <w:rPr>
@@ -3699,7 +3847,7 @@
                 <w:noProof/>
                 <w:webHidden/>
               </w:rPr>
-              <w:t>11</w:t>
+              <w:t>12</w:t>
             </w:r>
             <w:r>
               <w:rPr>
@@ -3727,7 +3875,7 @@
               <w14:ligatures w14:val="standardContextual"/>
             </w:rPr>
           </w:pPr>
-          <w:hyperlink w:anchor="_Toc184585304" w:history="1">
+          <w:hyperlink w:anchor="_Toc184648361" w:history="1">
             <w:r>
               <w:rPr>
                 <w:rStyle w:val="Hipervnculo"/>
@@ -3774,7 +3922,7 @@
                 <w:noProof/>
                 <w:webHidden/>
               </w:rPr>
-              <w:instrText xml:space="preserve"> PAGEREF _Toc184585304 \h </w:instrText>
+              <w:instrText xml:space="preserve"> PAGEREF _Toc184648361 \h </w:instrText>
             </w:r>
             <w:r>
               <w:rPr>
@@ -3794,7 +3942,7 @@
                 <w:noProof/>
                 <w:webHidden/>
               </w:rPr>
-              <w:t>11</w:t>
+              <w:t>12</w:t>
             </w:r>
             <w:r>
               <w:rPr>
@@ -3821,7 +3969,7 @@
               <w14:ligatures w14:val="standardContextual"/>
             </w:rPr>
           </w:pPr>
-          <w:hyperlink w:anchor="_Toc184585305" w:history="1">
+          <w:hyperlink w:anchor="_Toc184648362" w:history="1">
             <w:r>
               <w:rPr>
                 <w:rStyle w:val="Hipervnculo"/>
@@ -3848,7 +3996,7 @@
                 <w:noProof/>
                 <w:webHidden/>
               </w:rPr>
-              <w:instrText xml:space="preserve"> PAGEREF _Toc184585305 \h </w:instrText>
+              <w:instrText xml:space="preserve"> PAGEREF _Toc184648362 \h </w:instrText>
             </w:r>
             <w:r>
               <w:rPr>
@@ -3868,7 +4016,7 @@
                 <w:noProof/>
                 <w:webHidden/>
               </w:rPr>
-              <w:t>11</w:t>
+              <w:t>12</w:t>
             </w:r>
             <w:r>
               <w:rPr>
@@ -3895,7 +4043,7 @@
               <w14:ligatures w14:val="standardContextual"/>
             </w:rPr>
           </w:pPr>
-          <w:hyperlink w:anchor="_Toc184585306" w:history="1">
+          <w:hyperlink w:anchor="_Toc184648363" w:history="1">
             <w:r>
               <w:rPr>
                 <w:rStyle w:val="Hipervnculo"/>
@@ -3922,7 +4070,7 @@
                 <w:noProof/>
                 <w:webHidden/>
               </w:rPr>
-              <w:instrText xml:space="preserve"> PAGEREF _Toc184585306 \h </w:instrText>
+              <w:instrText xml:space="preserve"> PAGEREF _Toc184648363 \h </w:instrText>
             </w:r>
             <w:r>
               <w:rPr>
@@ -3942,7 +4090,7 @@
                 <w:noProof/>
                 <w:webHidden/>
               </w:rPr>
-              <w:t>12</w:t>
+              <w:t>13</w:t>
             </w:r>
             <w:r>
               <w:rPr>
@@ -3969,7 +4117,7 @@
               <w14:ligatures w14:val="standardContextual"/>
             </w:rPr>
           </w:pPr>
-          <w:hyperlink w:anchor="_Toc184585307" w:history="1">
+          <w:hyperlink w:anchor="_Toc184648364" w:history="1">
             <w:r>
               <w:rPr>
                 <w:rStyle w:val="Hipervnculo"/>
@@ -3996,7 +4144,7 @@
                 <w:noProof/>
                 <w:webHidden/>
               </w:rPr>
-              <w:instrText xml:space="preserve"> PAGEREF _Toc184585307 \h </w:instrText>
+              <w:instrText xml:space="preserve"> PAGEREF _Toc184648364 \h </w:instrText>
             </w:r>
             <w:r>
               <w:rPr>
@@ -4016,7 +4164,7 @@
                 <w:noProof/>
                 <w:webHidden/>
               </w:rPr>
-              <w:t>12</w:t>
+              <w:t>13</w:t>
             </w:r>
             <w:r>
               <w:rPr>
@@ -4044,7 +4192,7 @@
               <w14:ligatures w14:val="standardContextual"/>
             </w:rPr>
           </w:pPr>
-          <w:hyperlink w:anchor="_Toc184585308" w:history="1">
+          <w:hyperlink w:anchor="_Toc184648365" w:history="1">
             <w:r>
               <w:rPr>
                 <w:rStyle w:val="Hipervnculo"/>
@@ -4091,7 +4239,7 @@
                 <w:noProof/>
                 <w:webHidden/>
               </w:rPr>
-              <w:instrText xml:space="preserve"> PAGEREF _Toc184585308 \h </w:instrText>
+              <w:instrText xml:space="preserve"> PAGEREF _Toc184648365 \h </w:instrText>
             </w:r>
             <w:r>
               <w:rPr>
@@ -4111,7 +4259,7 @@
                 <w:noProof/>
                 <w:webHidden/>
               </w:rPr>
-              <w:t>12</w:t>
+              <w:t>13</w:t>
             </w:r>
             <w:r>
               <w:rPr>
@@ -4139,7 +4287,7 @@
               <w14:ligatures w14:val="standardContextual"/>
             </w:rPr>
           </w:pPr>
-          <w:hyperlink w:anchor="_Toc184585309" w:history="1">
+          <w:hyperlink w:anchor="_Toc184648366" w:history="1">
             <w:r>
               <w:rPr>
                 <w:rStyle w:val="Hipervnculo"/>
@@ -4186,7 +4334,7 @@
                 <w:noProof/>
                 <w:webHidden/>
               </w:rPr>
-              <w:instrText xml:space="preserve"> PAGEREF _Toc184585309 \h </w:instrText>
+              <w:instrText xml:space="preserve"> PAGEREF _Toc184648366 \h </w:instrText>
             </w:r>
             <w:r>
               <w:rPr>
@@ -4206,7 +4354,7 @@
                 <w:noProof/>
                 <w:webHidden/>
               </w:rPr>
-              <w:t>12</w:t>
+              <w:t>13</w:t>
             </w:r>
             <w:r>
               <w:rPr>
@@ -4233,7 +4381,7 @@
               <w14:ligatures w14:val="standardContextual"/>
             </w:rPr>
           </w:pPr>
-          <w:hyperlink w:anchor="_Toc184585310" w:history="1">
+          <w:hyperlink w:anchor="_Toc184648367" w:history="1">
             <w:r>
               <w:rPr>
                 <w:rStyle w:val="Hipervnculo"/>
@@ -4260,7 +4408,7 @@
                 <w:noProof/>
                 <w:webHidden/>
               </w:rPr>
-              <w:instrText xml:space="preserve"> PAGEREF _Toc184585310 \h </w:instrText>
+              <w:instrText xml:space="preserve"> PAGEREF _Toc184648367 \h </w:instrText>
             </w:r>
             <w:r>
               <w:rPr>
@@ -4280,7 +4428,7 @@
                 <w:noProof/>
                 <w:webHidden/>
               </w:rPr>
-              <w:t>12</w:t>
+              <w:t>13</w:t>
             </w:r>
             <w:r>
               <w:rPr>
@@ -4307,7 +4455,7 @@
               <w14:ligatures w14:val="standardContextual"/>
             </w:rPr>
           </w:pPr>
-          <w:hyperlink w:anchor="_Toc184585311" w:history="1">
+          <w:hyperlink w:anchor="_Toc184648368" w:history="1">
             <w:r>
               <w:rPr>
                 <w:rStyle w:val="Hipervnculo"/>
@@ -4335,7 +4483,7 @@
                 <w:noProof/>
                 <w:webHidden/>
               </w:rPr>
-              <w:instrText xml:space="preserve"> PAGEREF _Toc184585311 \h </w:instrText>
+              <w:instrText xml:space="preserve"> PAGEREF _Toc184648368 \h </w:instrText>
             </w:r>
             <w:r>
               <w:rPr>
@@ -4355,7 +4503,7 @@
                 <w:noProof/>
                 <w:webHidden/>
               </w:rPr>
-              <w:t>13</w:t>
+              <w:t>14</w:t>
             </w:r>
             <w:r>
               <w:rPr>
@@ -4382,7 +4530,7 @@
               <w14:ligatures w14:val="standardContextual"/>
             </w:rPr>
           </w:pPr>
-          <w:hyperlink w:anchor="_Toc184585312" w:history="1">
+          <w:hyperlink w:anchor="_Toc184648369" w:history="1">
             <w:r>
               <w:rPr>
                 <w:rStyle w:val="Hipervnculo"/>
@@ -4409,7 +4557,7 @@
                 <w:noProof/>
                 <w:webHidden/>
               </w:rPr>
-              <w:instrText xml:space="preserve"> PAGEREF _Toc184585312 \h </w:instrText>
+              <w:instrText xml:space="preserve"> PAGEREF _Toc184648369 \h </w:instrText>
             </w:r>
             <w:r>
               <w:rPr>
@@ -4429,7 +4577,7 @@
                 <w:noProof/>
                 <w:webHidden/>
               </w:rPr>
-              <w:t>13</w:t>
+              <w:t>14</w:t>
             </w:r>
             <w:r>
               <w:rPr>
@@ -4456,7 +4604,7 @@
               <w14:ligatures w14:val="standardContextual"/>
             </w:rPr>
           </w:pPr>
-          <w:hyperlink w:anchor="_Toc184585313" w:history="1">
+          <w:hyperlink w:anchor="_Toc184648370" w:history="1">
             <w:r>
               <w:rPr>
                 <w:rStyle w:val="Hipervnculo"/>
@@ -4483,7 +4631,7 @@
                 <w:noProof/>
                 <w:webHidden/>
               </w:rPr>
-              <w:instrText xml:space="preserve"> PAGEREF _Toc184585313 \h </w:instrText>
+              <w:instrText xml:space="preserve"> PAGEREF _Toc184648370 \h </w:instrText>
             </w:r>
             <w:r>
               <w:rPr>
@@ -4503,7 +4651,7 @@
                 <w:noProof/>
                 <w:webHidden/>
               </w:rPr>
-              <w:t>13</w:t>
+              <w:t>14</w:t>
             </w:r>
             <w:r>
               <w:rPr>
@@ -4530,7 +4678,7 @@
               <w14:ligatures w14:val="standardContextual"/>
             </w:rPr>
           </w:pPr>
-          <w:hyperlink w:anchor="_Toc184585314" w:history="1">
+          <w:hyperlink w:anchor="_Toc184648371" w:history="1">
             <w:r>
               <w:rPr>
                 <w:rStyle w:val="Hipervnculo"/>
@@ -4557,7 +4705,7 @@
                 <w:noProof/>
                 <w:webHidden/>
               </w:rPr>
-              <w:instrText xml:space="preserve"> PAGEREF _Toc184585314 \h </w:instrText>
+              <w:instrText xml:space="preserve"> PAGEREF _Toc184648371 \h </w:instrText>
             </w:r>
             <w:r>
               <w:rPr>
@@ -4577,7 +4725,7 @@
                 <w:noProof/>
                 <w:webHidden/>
               </w:rPr>
-              <w:t>14</w:t>
+              <w:t>15</w:t>
             </w:r>
             <w:r>
               <w:rPr>
@@ -4604,7 +4752,7 @@
               <w14:ligatures w14:val="standardContextual"/>
             </w:rPr>
           </w:pPr>
-          <w:hyperlink w:anchor="_Toc184585315" w:history="1">
+          <w:hyperlink w:anchor="_Toc184648372" w:history="1">
             <w:r>
               <w:rPr>
                 <w:rStyle w:val="Hipervnculo"/>
@@ -4631,7 +4779,7 @@
                 <w:noProof/>
                 <w:webHidden/>
               </w:rPr>
-              <w:instrText xml:space="preserve"> PAGEREF _Toc184585315 \h </w:instrText>
+              <w:instrText xml:space="preserve"> PAGEREF _Toc184648372 \h </w:instrText>
             </w:r>
             <w:r>
               <w:rPr>
@@ -4651,7 +4799,7 @@
                 <w:noProof/>
                 <w:webHidden/>
               </w:rPr>
-              <w:t>14</w:t>
+              <w:t>15</w:t>
             </w:r>
             <w:r>
               <w:rPr>
@@ -4678,7 +4826,7 @@
               <w14:ligatures w14:val="standardContextual"/>
             </w:rPr>
           </w:pPr>
-          <w:hyperlink w:anchor="_Toc184585316" w:history="1">
+          <w:hyperlink w:anchor="_Toc184648373" w:history="1">
             <w:r>
               <w:rPr>
                 <w:rStyle w:val="Hipervnculo"/>
@@ -4705,7 +4853,7 @@
                 <w:noProof/>
                 <w:webHidden/>
               </w:rPr>
-              <w:instrText xml:space="preserve"> PAGEREF _Toc184585316 \h </w:instrText>
+              <w:instrText xml:space="preserve"> PAGEREF _Toc184648373 \h </w:instrText>
             </w:r>
             <w:r>
               <w:rPr>
@@ -4725,7 +4873,7 @@
                 <w:noProof/>
                 <w:webHidden/>
               </w:rPr>
-              <w:t>14</w:t>
+              <w:t>15</w:t>
             </w:r>
             <w:r>
               <w:rPr>
@@ -4752,7 +4900,7 @@
               <w14:ligatures w14:val="standardContextual"/>
             </w:rPr>
           </w:pPr>
-          <w:hyperlink w:anchor="_Toc184585317" w:history="1">
+          <w:hyperlink w:anchor="_Toc184648374" w:history="1">
             <w:r>
               <w:rPr>
                 <w:rStyle w:val="Hipervnculo"/>
@@ -4779,7 +4927,7 @@
                 <w:noProof/>
                 <w:webHidden/>
               </w:rPr>
-              <w:instrText xml:space="preserve"> PAGEREF _Toc184585317 \h </w:instrText>
+              <w:instrText xml:space="preserve"> PAGEREF _Toc184648374 \h </w:instrText>
             </w:r>
             <w:r>
               <w:rPr>
@@ -4799,7 +4947,7 @@
                 <w:noProof/>
                 <w:webHidden/>
               </w:rPr>
-              <w:t>14</w:t>
+              <w:t>15</w:t>
             </w:r>
             <w:r>
               <w:rPr>
@@ -4826,7 +4974,7 @@
               <w14:ligatures w14:val="standardContextual"/>
             </w:rPr>
           </w:pPr>
-          <w:hyperlink w:anchor="_Toc184585318" w:history="1">
+          <w:hyperlink w:anchor="_Toc184648375" w:history="1">
             <w:r>
               <w:rPr>
                 <w:rStyle w:val="Hipervnculo"/>
@@ -4853,7 +5001,7 @@
                 <w:noProof/>
                 <w:webHidden/>
               </w:rPr>
-              <w:instrText xml:space="preserve"> PAGEREF _Toc184585318 \h </w:instrText>
+              <w:instrText xml:space="preserve"> PAGEREF _Toc184648375 \h </w:instrText>
             </w:r>
             <w:r>
               <w:rPr>
@@ -4873,7 +5021,7 @@
                 <w:noProof/>
                 <w:webHidden/>
               </w:rPr>
-              <w:t>15</w:t>
+              <w:t>16</w:t>
             </w:r>
             <w:r>
               <w:rPr>
@@ -4900,7 +5048,7 @@
               <w14:ligatures w14:val="standardContextual"/>
             </w:rPr>
           </w:pPr>
-          <w:hyperlink w:anchor="_Toc184585319" w:history="1">
+          <w:hyperlink w:anchor="_Toc184648376" w:history="1">
             <w:r>
               <w:rPr>
                 <w:rStyle w:val="Hipervnculo"/>
@@ -4927,7 +5075,7 @@
                 <w:noProof/>
                 <w:webHidden/>
               </w:rPr>
-              <w:instrText xml:space="preserve"> PAGEREF _Toc184585319 \h </w:instrText>
+              <w:instrText xml:space="preserve"> PAGEREF _Toc184648376 \h </w:instrText>
             </w:r>
             <w:r>
               <w:rPr>
@@ -4947,7 +5095,7 @@
                 <w:noProof/>
                 <w:webHidden/>
               </w:rPr>
-              <w:t>15</w:t>
+              <w:t>16</w:t>
             </w:r>
             <w:r>
               <w:rPr>
@@ -4974,7 +5122,7 @@
               <w14:ligatures w14:val="standardContextual"/>
             </w:rPr>
           </w:pPr>
-          <w:hyperlink w:anchor="_Toc184585320" w:history="1">
+          <w:hyperlink w:anchor="_Toc184648377" w:history="1">
             <w:r>
               <w:rPr>
                 <w:rStyle w:val="Hipervnculo"/>
@@ -5001,7 +5149,7 @@
                 <w:noProof/>
                 <w:webHidden/>
               </w:rPr>
-              <w:instrText xml:space="preserve"> PAGEREF _Toc184585320 \h </w:instrText>
+              <w:instrText xml:space="preserve"> PAGEREF _Toc184648377 \h </w:instrText>
             </w:r>
             <w:r>
               <w:rPr>
@@ -5021,7 +5169,7 @@
                 <w:noProof/>
                 <w:webHidden/>
               </w:rPr>
-              <w:t>15</w:t>
+              <w:t>16</w:t>
             </w:r>
             <w:r>
               <w:rPr>
@@ -5049,7 +5197,7 @@
               <w14:ligatures w14:val="standardContextual"/>
             </w:rPr>
           </w:pPr>
-          <w:hyperlink w:anchor="_Toc184585321" w:history="1">
+          <w:hyperlink w:anchor="_Toc184648378" w:history="1">
             <w:r>
               <w:rPr>
                 <w:rStyle w:val="Hipervnculo"/>
@@ -5096,7 +5244,7 @@
                 <w:noProof/>
                 <w:webHidden/>
               </w:rPr>
-              <w:instrText xml:space="preserve"> PAGEREF _Toc184585321 \h </w:instrText>
+              <w:instrText xml:space="preserve"> PAGEREF _Toc184648378 \h </w:instrText>
             </w:r>
             <w:r>
               <w:rPr>
@@ -5116,7 +5264,7 @@
                 <w:noProof/>
                 <w:webHidden/>
               </w:rPr>
-              <w:t>15</w:t>
+              <w:t>16</w:t>
             </w:r>
             <w:r>
               <w:rPr>
@@ -5144,7 +5292,7 @@
               <w14:ligatures w14:val="standardContextual"/>
             </w:rPr>
           </w:pPr>
-          <w:hyperlink w:anchor="_Toc184585322" w:history="1">
+          <w:hyperlink w:anchor="_Toc184648379" w:history="1">
             <w:r>
               <w:rPr>
                 <w:rStyle w:val="Hipervnculo"/>
@@ -5191,7 +5339,7 @@
                 <w:noProof/>
                 <w:webHidden/>
               </w:rPr>
-              <w:instrText xml:space="preserve"> PAGEREF _Toc184585322 \h </w:instrText>
+              <w:instrText xml:space="preserve"> PAGEREF _Toc184648379 \h </w:instrText>
             </w:r>
             <w:r>
               <w:rPr>
@@ -5211,7 +5359,7 @@
                 <w:noProof/>
                 <w:webHidden/>
               </w:rPr>
-              <w:t>16</w:t>
+              <w:t>17</w:t>
             </w:r>
             <w:r>
               <w:rPr>
@@ -5239,7 +5387,7 @@
               <w14:ligatures w14:val="standardContextual"/>
             </w:rPr>
           </w:pPr>
-          <w:hyperlink w:anchor="_Toc184585323" w:history="1">
+          <w:hyperlink w:anchor="_Toc184648380" w:history="1">
             <w:r>
               <w:rPr>
                 <w:rStyle w:val="Hipervnculo"/>
@@ -5286,7 +5434,7 @@
                 <w:noProof/>
                 <w:webHidden/>
               </w:rPr>
-              <w:instrText xml:space="preserve"> PAGEREF _Toc184585323 \h </w:instrText>
+              <w:instrText xml:space="preserve"> PAGEREF _Toc184648380 \h </w:instrText>
             </w:r>
             <w:r>
               <w:rPr>
@@ -5306,7 +5454,7 @@
                 <w:noProof/>
                 <w:webHidden/>
               </w:rPr>
-              <w:t>16</w:t>
+              <w:t>17</w:t>
             </w:r>
             <w:r>
               <w:rPr>
@@ -5334,7 +5482,7 @@
               <w14:ligatures w14:val="standardContextual"/>
             </w:rPr>
           </w:pPr>
-          <w:hyperlink w:anchor="_Toc184585324" w:history="1">
+          <w:hyperlink w:anchor="_Toc184648381" w:history="1">
             <w:r>
               <w:rPr>
                 <w:rStyle w:val="Hipervnculo"/>
@@ -5381,7 +5529,7 @@
                 <w:noProof/>
                 <w:webHidden/>
               </w:rPr>
-              <w:instrText xml:space="preserve"> PAGEREF _Toc184585324 \h </w:instrText>
+              <w:instrText xml:space="preserve"> PAGEREF _Toc184648381 \h </w:instrText>
             </w:r>
             <w:r>
               <w:rPr>
@@ -5401,7 +5549,7 @@
                 <w:noProof/>
                 <w:webHidden/>
               </w:rPr>
-              <w:t>16</w:t>
+              <w:t>17</w:t>
             </w:r>
             <w:r>
               <w:rPr>
@@ -5429,7 +5577,7 @@
               <w14:ligatures w14:val="standardContextual"/>
             </w:rPr>
           </w:pPr>
-          <w:hyperlink w:anchor="_Toc184585325" w:history="1">
+          <w:hyperlink w:anchor="_Toc184648382" w:history="1">
             <w:r>
               <w:rPr>
                 <w:rStyle w:val="Hipervnculo"/>
@@ -5476,7 +5624,7 @@
                 <w:noProof/>
                 <w:webHidden/>
               </w:rPr>
-              <w:instrText xml:space="preserve"> PAGEREF _Toc184585325 \h </w:instrText>
+              <w:instrText xml:space="preserve"> PAGEREF _Toc184648382 \h </w:instrText>
             </w:r>
             <w:r>
               <w:rPr>
@@ -5496,7 +5644,7 @@
                 <w:noProof/>
                 <w:webHidden/>
               </w:rPr>
-              <w:t>17</w:t>
+              <w:t>18</w:t>
             </w:r>
             <w:r>
               <w:rPr>
@@ -5524,7 +5672,7 @@
               <w14:ligatures w14:val="standardContextual"/>
             </w:rPr>
           </w:pPr>
-          <w:hyperlink w:anchor="_Toc184585326" w:history="1">
+          <w:hyperlink w:anchor="_Toc184648383" w:history="1">
             <w:r>
               <w:rPr>
                 <w:rStyle w:val="Hipervnculo"/>
@@ -5571,7 +5719,7 @@
                 <w:noProof/>
                 <w:webHidden/>
               </w:rPr>
-              <w:instrText xml:space="preserve"> PAGEREF _Toc184585326 \h </w:instrText>
+              <w:instrText xml:space="preserve"> PAGEREF _Toc184648383 \h </w:instrText>
             </w:r>
             <w:r>
               <w:rPr>
@@ -5591,7 +5739,7 @@
                 <w:noProof/>
                 <w:webHidden/>
               </w:rPr>
-              <w:t>17</w:t>
+              <w:t>18</w:t>
             </w:r>
             <w:r>
               <w:rPr>
@@ -5619,7 +5767,7 @@
               <w14:ligatures w14:val="standardContextual"/>
             </w:rPr>
           </w:pPr>
-          <w:hyperlink w:anchor="_Toc184585327" w:history="1">
+          <w:hyperlink w:anchor="_Toc184648384" w:history="1">
             <w:r>
               <w:rPr>
                 <w:rStyle w:val="Hipervnculo"/>
@@ -5666,7 +5814,7 @@
                 <w:noProof/>
                 <w:webHidden/>
               </w:rPr>
-              <w:instrText xml:space="preserve"> PAGEREF _Toc184585327 \h </w:instrText>
+              <w:instrText xml:space="preserve"> PAGEREF _Toc184648384 \h </w:instrText>
             </w:r>
             <w:r>
               <w:rPr>
@@ -5686,7 +5834,7 @@
                 <w:noProof/>
                 <w:webHidden/>
               </w:rPr>
-              <w:t>17</w:t>
+              <w:t>18</w:t>
             </w:r>
             <w:r>
               <w:rPr>
@@ -5714,7 +5862,7 @@
               <w14:ligatures w14:val="standardContextual"/>
             </w:rPr>
           </w:pPr>
-          <w:hyperlink w:anchor="_Toc184585328" w:history="1">
+          <w:hyperlink w:anchor="_Toc184648385" w:history="1">
             <w:r>
               <w:rPr>
                 <w:rStyle w:val="Hipervnculo"/>
@@ -5761,7 +5909,7 @@
                 <w:noProof/>
                 <w:webHidden/>
               </w:rPr>
-              <w:instrText xml:space="preserve"> PAGEREF _Toc184585328 \h </w:instrText>
+              <w:instrText xml:space="preserve"> PAGEREF _Toc184648385 \h </w:instrText>
             </w:r>
             <w:r>
               <w:rPr>
@@ -5781,7 +5929,7 @@
                 <w:noProof/>
                 <w:webHidden/>
               </w:rPr>
-              <w:t>18</w:t>
+              <w:t>19</w:t>
             </w:r>
             <w:r>
               <w:rPr>
@@ -5809,7 +5957,7 @@
               <w14:ligatures w14:val="standardContextual"/>
             </w:rPr>
           </w:pPr>
-          <w:hyperlink w:anchor="_Toc184585329" w:history="1">
+          <w:hyperlink w:anchor="_Toc184648386" w:history="1">
             <w:r>
               <w:rPr>
                 <w:rStyle w:val="Hipervnculo"/>
@@ -5856,7 +6004,7 @@
                 <w:noProof/>
                 <w:webHidden/>
               </w:rPr>
-              <w:instrText xml:space="preserve"> PAGEREF _Toc184585329 \h </w:instrText>
+              <w:instrText xml:space="preserve"> PAGEREF _Toc184648386 \h </w:instrText>
             </w:r>
             <w:r>
               <w:rPr>
@@ -5876,7 +6024,7 @@
                 <w:noProof/>
                 <w:webHidden/>
               </w:rPr>
-              <w:t>19</w:t>
+              <w:t>20</w:t>
             </w:r>
             <w:r>
               <w:rPr>
@@ -5904,7 +6052,7 @@
               <w14:ligatures w14:val="standardContextual"/>
             </w:rPr>
           </w:pPr>
-          <w:hyperlink w:anchor="_Toc184585330" w:history="1">
+          <w:hyperlink w:anchor="_Toc184648387" w:history="1">
             <w:r>
               <w:rPr>
                 <w:rStyle w:val="Hipervnculo"/>
@@ -5953,7 +6101,7 @@
                 <w:noProof/>
                 <w:webHidden/>
               </w:rPr>
-              <w:instrText xml:space="preserve"> PAGEREF _Toc184585330 \h </w:instrText>
+              <w:instrText xml:space="preserve"> PAGEREF _Toc184648387 \h </w:instrText>
             </w:r>
             <w:r>
               <w:rPr>
@@ -5973,7 +6121,7 @@
                 <w:noProof/>
                 <w:webHidden/>
               </w:rPr>
-              <w:t>19</w:t>
+              <w:t>20</w:t>
             </w:r>
             <w:r>
               <w:rPr>
@@ -6001,7 +6149,7 @@
               <w14:ligatures w14:val="standardContextual"/>
             </w:rPr>
           </w:pPr>
-          <w:hyperlink w:anchor="_Toc184585331" w:history="1">
+          <w:hyperlink w:anchor="_Toc184648388" w:history="1">
             <w:r>
               <w:rPr>
                 <w:rStyle w:val="Hipervnculo"/>
@@ -6049,7 +6197,7 @@
                 <w:noProof/>
                 <w:webHidden/>
               </w:rPr>
-              <w:instrText xml:space="preserve"> PAGEREF _Toc184585331 \h </w:instrText>
+              <w:instrText xml:space="preserve"> PAGEREF _Toc184648388 \h </w:instrText>
             </w:r>
             <w:r>
               <w:rPr>
@@ -6069,7 +6217,7 @@
                 <w:noProof/>
                 <w:webHidden/>
               </w:rPr>
-              <w:t>19</w:t>
+              <w:t>20</w:t>
             </w:r>
             <w:r>
               <w:rPr>
@@ -6097,7 +6245,7 @@
               <w14:ligatures w14:val="standardContextual"/>
             </w:rPr>
           </w:pPr>
-          <w:hyperlink w:anchor="_Toc184585332" w:history="1">
+          <w:hyperlink w:anchor="_Toc184648389" w:history="1">
             <w:r>
               <w:rPr>
                 <w:rStyle w:val="Hipervnculo"/>
@@ -6144,7 +6292,7 @@
                 <w:noProof/>
                 <w:webHidden/>
               </w:rPr>
-              <w:instrText xml:space="preserve"> PAGEREF _Toc184585332 \h </w:instrText>
+              <w:instrText xml:space="preserve"> PAGEREF _Toc184648389 \h </w:instrText>
             </w:r>
             <w:r>
               <w:rPr>
@@ -6164,7 +6312,7 @@
                 <w:noProof/>
                 <w:webHidden/>
               </w:rPr>
-              <w:t>20</w:t>
+              <w:t>21</w:t>
             </w:r>
             <w:r>
               <w:rPr>
@@ -6192,7 +6340,7 @@
               <w14:ligatures w14:val="standardContextual"/>
             </w:rPr>
           </w:pPr>
-          <w:hyperlink w:anchor="_Toc184585333" w:history="1">
+          <w:hyperlink w:anchor="_Toc184648390" w:history="1">
             <w:r>
               <w:rPr>
                 <w:rStyle w:val="Hipervnculo"/>
@@ -6239,7 +6387,7 @@
                 <w:noProof/>
                 <w:webHidden/>
               </w:rPr>
-              <w:instrText xml:space="preserve"> PAGEREF _Toc184585333 \h </w:instrText>
+              <w:instrText xml:space="preserve"> PAGEREF _Toc184648390 \h </w:instrText>
             </w:r>
             <w:r>
               <w:rPr>
@@ -6259,7 +6407,7 @@
                 <w:noProof/>
                 <w:webHidden/>
               </w:rPr>
-              <w:t>20</w:t>
+              <w:t>21</w:t>
             </w:r>
             <w:r>
               <w:rPr>
@@ -6287,7 +6435,7 @@
               <w14:ligatures w14:val="standardContextual"/>
             </w:rPr>
           </w:pPr>
-          <w:hyperlink w:anchor="_Toc184585334" w:history="1">
+          <w:hyperlink w:anchor="_Toc184648391" w:history="1">
             <w:r>
               <w:rPr>
                 <w:rStyle w:val="Hipervnculo"/>
@@ -6334,7 +6482,7 @@
                 <w:noProof/>
                 <w:webHidden/>
               </w:rPr>
-              <w:instrText xml:space="preserve"> PAGEREF _Toc184585334 \h </w:instrText>
+              <w:instrText xml:space="preserve"> PAGEREF _Toc184648391 \h </w:instrText>
             </w:r>
             <w:r>
               <w:rPr>
@@ -6354,7 +6502,7 @@
                 <w:noProof/>
                 <w:webHidden/>
               </w:rPr>
-              <w:t>20</w:t>
+              <w:t>21</w:t>
             </w:r>
             <w:r>
               <w:rPr>
@@ -6382,7 +6530,7 @@
               <w14:ligatures w14:val="standardContextual"/>
             </w:rPr>
           </w:pPr>
-          <w:hyperlink w:anchor="_Toc184585335" w:history="1">
+          <w:hyperlink w:anchor="_Toc184648392" w:history="1">
             <w:r>
               <w:rPr>
                 <w:rStyle w:val="Hipervnculo"/>
@@ -6429,7 +6577,7 @@
                 <w:noProof/>
                 <w:webHidden/>
               </w:rPr>
-              <w:instrText xml:space="preserve"> PAGEREF _Toc184585335 \h </w:instrText>
+              <w:instrText xml:space="preserve"> PAGEREF _Toc184648392 \h </w:instrText>
             </w:r>
             <w:r>
               <w:rPr>
@@ -6449,7 +6597,7 @@
                 <w:noProof/>
                 <w:webHidden/>
               </w:rPr>
-              <w:t>21</w:t>
+              <w:t>22</w:t>
             </w:r>
             <w:r>
               <w:rPr>
@@ -6477,7 +6625,7 @@
               <w14:ligatures w14:val="standardContextual"/>
             </w:rPr>
           </w:pPr>
-          <w:hyperlink w:anchor="_Toc184585336" w:history="1">
+          <w:hyperlink w:anchor="_Toc184648393" w:history="1">
             <w:r>
               <w:rPr>
                 <w:rStyle w:val="Hipervnculo"/>
@@ -6524,7 +6672,7 @@
                 <w:noProof/>
                 <w:webHidden/>
               </w:rPr>
-              <w:instrText xml:space="preserve"> PAGEREF _Toc184585336 \h </w:instrText>
+              <w:instrText xml:space="preserve"> PAGEREF _Toc184648393 \h </w:instrText>
             </w:r>
             <w:r>
               <w:rPr>
@@ -6544,7 +6692,7 @@
                 <w:noProof/>
                 <w:webHidden/>
               </w:rPr>
-              <w:t>21</w:t>
+              <w:t>22</w:t>
             </w:r>
             <w:r>
               <w:rPr>
@@ -6572,7 +6720,7 @@
               <w14:ligatures w14:val="standardContextual"/>
             </w:rPr>
           </w:pPr>
-          <w:hyperlink w:anchor="_Toc184585337" w:history="1">
+          <w:hyperlink w:anchor="_Toc184648394" w:history="1">
             <w:r>
               <w:rPr>
                 <w:rStyle w:val="Hipervnculo"/>
@@ -6619,7 +6767,7 @@
                 <w:noProof/>
                 <w:webHidden/>
               </w:rPr>
-              <w:instrText xml:space="preserve"> PAGEREF _Toc184585337 \h </w:instrText>
+              <w:instrText xml:space="preserve"> PAGEREF _Toc184648394 \h </w:instrText>
             </w:r>
             <w:r>
               <w:rPr>
@@ -6639,7 +6787,7 @@
                 <w:noProof/>
                 <w:webHidden/>
               </w:rPr>
-              <w:t>21</w:t>
+              <w:t>22</w:t>
             </w:r>
             <w:r>
               <w:rPr>
@@ -6666,7 +6814,7 @@
               <w14:ligatures w14:val="standardContextual"/>
             </w:rPr>
           </w:pPr>
-          <w:hyperlink w:anchor="_Toc184585338" w:history="1">
+          <w:hyperlink w:anchor="_Toc184648395" w:history="1">
             <w:r>
               <w:rPr>
                 <w:rStyle w:val="Hipervnculo"/>
@@ -6693,7 +6841,7 @@
                 <w:noProof/>
                 <w:webHidden/>
               </w:rPr>
-              <w:instrText xml:space="preserve"> PAGEREF _Toc184585338 \h </w:instrText>
+              <w:instrText xml:space="preserve"> PAGEREF _Toc184648395 \h </w:instrText>
             </w:r>
             <w:r>
               <w:rPr>
@@ -6713,7 +6861,7 @@
                 <w:noProof/>
                 <w:webHidden/>
               </w:rPr>
-              <w:t>22</w:t>
+              <w:t>23</w:t>
             </w:r>
             <w:r>
               <w:rPr>
@@ -6741,7 +6889,7 @@
               <w14:ligatures w14:val="standardContextual"/>
             </w:rPr>
           </w:pPr>
-          <w:hyperlink w:anchor="_Toc184585339" w:history="1">
+          <w:hyperlink w:anchor="_Toc184648396" w:history="1">
             <w:r>
               <w:rPr>
                 <w:rStyle w:val="Hipervnculo"/>
@@ -6788,7 +6936,7 @@
                 <w:noProof/>
                 <w:webHidden/>
               </w:rPr>
-              <w:instrText xml:space="preserve"> PAGEREF _Toc184585339 \h </w:instrText>
+              <w:instrText xml:space="preserve"> PAGEREF _Toc184648396 \h </w:instrText>
             </w:r>
             <w:r>
               <w:rPr>
@@ -6808,7 +6956,7 @@
                 <w:noProof/>
                 <w:webHidden/>
               </w:rPr>
-              <w:t>23</w:t>
+              <w:t>24</w:t>
             </w:r>
             <w:r>
               <w:rPr>
@@ -6836,7 +6984,7 @@
               <w14:ligatures w14:val="standardContextual"/>
             </w:rPr>
           </w:pPr>
-          <w:hyperlink w:anchor="_Toc184585340" w:history="1">
+          <w:hyperlink w:anchor="_Toc184648397" w:history="1">
             <w:r>
               <w:rPr>
                 <w:rStyle w:val="Hipervnculo"/>
@@ -6883,7 +7031,7 @@
                 <w:noProof/>
                 <w:webHidden/>
               </w:rPr>
-              <w:instrText xml:space="preserve"> PAGEREF _Toc184585340 \h </w:instrText>
+              <w:instrText xml:space="preserve"> PAGEREF _Toc184648397 \h </w:instrText>
             </w:r>
             <w:r>
               <w:rPr>
@@ -6903,7 +7051,7 @@
                 <w:noProof/>
                 <w:webHidden/>
               </w:rPr>
-              <w:t>23</w:t>
+              <w:t>24</w:t>
             </w:r>
             <w:r>
               <w:rPr>
@@ -6931,7 +7079,7 @@
               <w14:ligatures w14:val="standardContextual"/>
             </w:rPr>
           </w:pPr>
-          <w:hyperlink w:anchor="_Toc184585341" w:history="1">
+          <w:hyperlink w:anchor="_Toc184648398" w:history="1">
             <w:r>
               <w:rPr>
                 <w:rStyle w:val="Hipervnculo"/>
@@ -6978,7 +7126,7 @@
                 <w:noProof/>
                 <w:webHidden/>
               </w:rPr>
-              <w:instrText xml:space="preserve"> PAGEREF _Toc184585341 \h </w:instrText>
+              <w:instrText xml:space="preserve"> PAGEREF _Toc184648398 \h </w:instrText>
             </w:r>
             <w:r>
               <w:rPr>
@@ -6998,7 +7146,7 @@
                 <w:noProof/>
                 <w:webHidden/>
               </w:rPr>
-              <w:t>24</w:t>
+              <w:t>25</w:t>
             </w:r>
             <w:r>
               <w:rPr>
@@ -7026,7 +7174,7 @@
               <w14:ligatures w14:val="standardContextual"/>
             </w:rPr>
           </w:pPr>
-          <w:hyperlink w:anchor="_Toc184585342" w:history="1">
+          <w:hyperlink w:anchor="_Toc184648399" w:history="1">
             <w:r>
               <w:rPr>
                 <w:rStyle w:val="Hipervnculo"/>
@@ -7073,7 +7221,7 @@
                 <w:noProof/>
                 <w:webHidden/>
               </w:rPr>
-              <w:instrText xml:space="preserve"> PAGEREF _Toc184585342 \h </w:instrText>
+              <w:instrText xml:space="preserve"> PAGEREF _Toc184648399 \h </w:instrText>
             </w:r>
             <w:r>
               <w:rPr>
@@ -7093,7 +7241,7 @@
                 <w:noProof/>
                 <w:webHidden/>
               </w:rPr>
-              <w:t>26</w:t>
+              <w:t>27</w:t>
             </w:r>
             <w:r>
               <w:rPr>
@@ -7121,7 +7269,7 @@
               <w14:ligatures w14:val="standardContextual"/>
             </w:rPr>
           </w:pPr>
-          <w:hyperlink w:anchor="_Toc184585343" w:history="1">
+          <w:hyperlink w:anchor="_Toc184648400" w:history="1">
             <w:r>
               <w:rPr>
                 <w:rStyle w:val="Hipervnculo"/>
@@ -7168,7 +7316,7 @@
                 <w:noProof/>
                 <w:webHidden/>
               </w:rPr>
-              <w:instrText xml:space="preserve"> PAGEREF _Toc184585343 \h </w:instrText>
+              <w:instrText xml:space="preserve"> PAGEREF _Toc184648400 \h </w:instrText>
             </w:r>
             <w:r>
               <w:rPr>
@@ -7188,7 +7336,7 @@
                 <w:noProof/>
                 <w:webHidden/>
               </w:rPr>
-              <w:t>27</w:t>
+              <w:t>28</w:t>
             </w:r>
             <w:r>
               <w:rPr>
@@ -7216,7 +7364,7 @@
               <w14:ligatures w14:val="standardContextual"/>
             </w:rPr>
           </w:pPr>
-          <w:hyperlink w:anchor="_Toc184585344" w:history="1">
+          <w:hyperlink w:anchor="_Toc184648401" w:history="1">
             <w:r>
               <w:rPr>
                 <w:rStyle w:val="Hipervnculo"/>
@@ -7263,7 +7411,7 @@
                 <w:noProof/>
                 <w:webHidden/>
               </w:rPr>
-              <w:instrText xml:space="preserve"> PAGEREF _Toc184585344 \h </w:instrText>
+              <w:instrText xml:space="preserve"> PAGEREF _Toc184648401 \h </w:instrText>
             </w:r>
             <w:r>
               <w:rPr>
@@ -7283,7 +7431,7 @@
                 <w:noProof/>
                 <w:webHidden/>
               </w:rPr>
-              <w:t>33</w:t>
+              <w:t>34</w:t>
             </w:r>
             <w:r>
               <w:rPr>
@@ -7339,7 +7487,7 @@
       </w:pPr>
       <w:bookmarkStart w:id="0" w:name="_Toc168573490"/>
       <w:bookmarkStart w:id="1" w:name="_Toc182999291"/>
-      <w:bookmarkStart w:id="2" w:name="_Toc184585270"/>
+      <w:bookmarkStart w:id="2" w:name="_Toc184648325"/>
       <w:r>
         <w:lastRenderedPageBreak/>
         <w:t>DEDICATORIA</w:t>
@@ -7362,7 +7510,7 @@
       </w:pPr>
       <w:bookmarkStart w:id="3" w:name="_Toc168573491"/>
       <w:bookmarkStart w:id="4" w:name="_Toc182999292"/>
-      <w:bookmarkStart w:id="5" w:name="_Toc184585271"/>
+      <w:bookmarkStart w:id="5" w:name="_Toc184648326"/>
       <w:r>
         <w:t>AGRADECIMIENTOS</w:t>
       </w:r>
@@ -7400,7 +7548,7 @@
       </w:pPr>
       <w:bookmarkStart w:id="6" w:name="_Toc168573492"/>
       <w:bookmarkStart w:id="7" w:name="_Toc182999293"/>
-      <w:bookmarkStart w:id="8" w:name="_Toc184585272"/>
+      <w:bookmarkStart w:id="8" w:name="_Toc184648327"/>
       <w:r>
         <w:t>SUMARIO</w:t>
       </w:r>
@@ -7431,7 +7579,7 @@
       </w:pPr>
       <w:bookmarkStart w:id="9" w:name="_Toc168573494"/>
       <w:bookmarkStart w:id="10" w:name="_Toc182999295"/>
-      <w:bookmarkStart w:id="11" w:name="_Toc184585273"/>
+      <w:bookmarkStart w:id="11" w:name="_Toc184648328"/>
       <w:r>
         <w:t>ÍNDICE DE TABLAS</w:t>
       </w:r>
@@ -7943,7 +8091,7 @@
       </w:pPr>
       <w:bookmarkStart w:id="12" w:name="_Toc168573495"/>
       <w:bookmarkStart w:id="13" w:name="_Toc182999296"/>
-      <w:bookmarkStart w:id="14" w:name="_Toc184585274"/>
+      <w:bookmarkStart w:id="14" w:name="_Toc184648329"/>
       <w:r>
         <w:t>ÍNDICE DE FIGURAS</w:t>
       </w:r>
@@ -8768,7 +8916,15 @@
               <w:pStyle w:val="Sinespaciado"/>
             </w:pPr>
             <w:r>
-              <w:t>Diagrama BPM As Is del Proceso de Recepción de Medicamentos e Insumos Médicos</w:t>
+              <w:t xml:space="preserve">Diagrama BPM As </w:t>
+            </w:r>
+            <w:proofErr w:type="spellStart"/>
+            <w:r>
+              <w:t>Is</w:t>
+            </w:r>
+            <w:proofErr w:type="spellEnd"/>
+            <w:r>
+              <w:t xml:space="preserve"> del Proceso de Recepción de Medicamentos e Insumos Médicos</w:t>
             </w:r>
           </w:p>
         </w:tc>
@@ -8842,7 +8998,15 @@
               <w:pStyle w:val="Sinespaciado"/>
             </w:pPr>
             <w:r>
-              <w:t>Diagrama BPM To Be del Proceso de Recepción de Medicamentos e Insumos Médicos</w:t>
+              <w:t xml:space="preserve">Diagrama BPM </w:t>
+            </w:r>
+            <w:proofErr w:type="spellStart"/>
+            <w:r>
+              <w:t>To</w:t>
+            </w:r>
+            <w:proofErr w:type="spellEnd"/>
+            <w:r>
+              <w:t xml:space="preserve"> Be del Proceso de Recepción de Medicamentos e Insumos Médicos</w:t>
             </w:r>
           </w:p>
         </w:tc>
@@ -8916,7 +9080,15 @@
               <w:pStyle w:val="Sinespaciado"/>
             </w:pPr>
             <w:r>
-              <w:t>Diagrama BPM As Is del Proceso de Entrega de Medicamentos e Insumos Médicos</w:t>
+              <w:t xml:space="preserve">Diagrama BPM As </w:t>
+            </w:r>
+            <w:proofErr w:type="spellStart"/>
+            <w:r>
+              <w:t>Is</w:t>
+            </w:r>
+            <w:proofErr w:type="spellEnd"/>
+            <w:r>
+              <w:t xml:space="preserve"> del Proceso de Entrega de Medicamentos e Insumos Médicos</w:t>
             </w:r>
           </w:p>
         </w:tc>
@@ -8990,7 +9162,15 @@
               <w:pStyle w:val="Sinespaciado"/>
             </w:pPr>
             <w:r>
-              <w:t>Diagrama BPM To Be del Proceso de Entrega de Medicamentos e Insumos Médicos</w:t>
+              <w:t xml:space="preserve">Diagrama BPM </w:t>
+            </w:r>
+            <w:proofErr w:type="spellStart"/>
+            <w:r>
+              <w:t>To</w:t>
+            </w:r>
+            <w:proofErr w:type="spellEnd"/>
+            <w:r>
+              <w:t xml:space="preserve"> Be del Proceso de Entrega de Medicamentos e Insumos Médicos</w:t>
             </w:r>
           </w:p>
         </w:tc>
@@ -9064,8 +9244,29 @@
               <w:pStyle w:val="Sinespaciado"/>
             </w:pPr>
             <w:r>
-              <w:t>Estructura de Frontend y Backend del Inventario Capstone</w:t>
-            </w:r>
+              <w:t xml:space="preserve">Estructura de </w:t>
+            </w:r>
+            <w:proofErr w:type="spellStart"/>
+            <w:r>
+              <w:t>Frontend</w:t>
+            </w:r>
+            <w:proofErr w:type="spellEnd"/>
+            <w:r>
+              <w:t xml:space="preserve"> y </w:t>
+            </w:r>
+            <w:proofErr w:type="spellStart"/>
+            <w:r>
+              <w:t>Backend</w:t>
+            </w:r>
+            <w:proofErr w:type="spellEnd"/>
+            <w:r>
+              <w:t xml:space="preserve"> del Inventario </w:t>
+            </w:r>
+            <w:proofErr w:type="spellStart"/>
+            <w:r>
+              <w:t>Capstone</w:t>
+            </w:r>
+            <w:proofErr w:type="spellEnd"/>
           </w:p>
         </w:tc>
         <w:tc>
@@ -9166,7 +9367,7 @@
       </w:pPr>
       <w:bookmarkStart w:id="15" w:name="_Toc168573496"/>
       <w:bookmarkStart w:id="16" w:name="_Toc182999297"/>
-      <w:bookmarkStart w:id="17" w:name="_Toc184585275"/>
+      <w:bookmarkStart w:id="17" w:name="_Toc184648330"/>
       <w:r>
         <w:t>ÍNDICE DE ANEXOS</w:t>
       </w:r>
@@ -9406,7 +9607,7 @@
       <w:pPr>
         <w:pStyle w:val="Ttulo1"/>
       </w:pPr>
-      <w:bookmarkStart w:id="18" w:name="_Toc184585276"/>
+      <w:bookmarkStart w:id="18" w:name="_Toc184648331"/>
       <w:r>
         <w:t>ANTECEDENTES GENERALES</w:t>
       </w:r>
@@ -9416,18 +9617,18 @@
       <w:bookmarkStart w:id="19" w:name="_Toc168573498"/>
     </w:p>
     <w:p>
-      <w:r>
-        <w:rPr>
-          <w:b/>
-          <w:bCs/>
+      <w:bookmarkStart w:id="20" w:name="_Toc184648332"/>
+      <w:r>
+        <w:rPr>
+          <w:rStyle w:val="Ttulo3Car"/>
         </w:rPr>
         <w:t>Introducción</w:t>
       </w:r>
       <w:bookmarkEnd w:id="19"/>
-      <w:r>
-        <w:rPr>
-          <w:b/>
-          <w:bCs/>
+      <w:bookmarkEnd w:id="20"/>
+      <w:r>
+        <w:rPr>
+          <w:rStyle w:val="Ttulo3Car"/>
         </w:rPr>
         <w:br/>
       </w:r>
@@ -9438,28 +9639,94 @@
         <w:t>de gestión</w:t>
       </w:r>
       <w:r>
-        <w:t xml:space="preserve"> ineficiente de medicamentos en los centros de salud de nuestro país. La implementación de un </w:t>
+        <w:t xml:space="preserve"> ineficiente</w:t>
+      </w:r>
+      <w:r>
+        <w:t xml:space="preserve"> en inventario</w:t>
+      </w:r>
+      <w:r>
+        <w:t xml:space="preserve"> de medicamentos en los centros de salud de nuestro país. La implementación de un </w:t>
+      </w:r>
+      <w:r>
+        <w:t>sistema automatizado</w:t>
+      </w:r>
+      <w:r>
+        <w:t xml:space="preserve"> no solo representa una solución </w:t>
+      </w:r>
+      <w:r>
+        <w:t xml:space="preserve">tecnológica, sino también </w:t>
       </w:r>
       <w:r>
         <w:lastRenderedPageBreak/>
-        <w:t>sistema automatizado</w:t>
-      </w:r>
-      <w:r>
-        <w:t xml:space="preserve"> no solo representa una solución </w:t>
-      </w:r>
-      <w:r>
-        <w:t xml:space="preserve">tecnológica, sino también tiene un impacto social significativo en la optimización de recursos públicos en el sector salud en nuestro país. </w:t>
+        <w:t xml:space="preserve">tiene un impacto social significativo en la optimización de recursos públicos en el sector salud </w:t>
+      </w:r>
+      <w:r>
+        <w:t>de</w:t>
+      </w:r>
+      <w:r>
+        <w:t xml:space="preserve"> nuestr</w:t>
+      </w:r>
+      <w:r>
+        <w:t>a</w:t>
+      </w:r>
+      <w:r>
+        <w:t xml:space="preserve"> </w:t>
+      </w:r>
+      <w:r>
+        <w:t>región, reduciendo los errores humanos y generando datos que aportaran para la toma de decisiones más informada, lo que ayudara a reducir perdidas a futuro.</w:t>
+      </w:r>
+    </w:p>
+    <w:p/>
+    <w:p>
+      <w:pPr>
+        <w:pStyle w:val="Ttulo3"/>
+        <w:rPr>
+          <w:lang w:val="en-CA"/>
+        </w:rPr>
+      </w:pPr>
+      <w:bookmarkStart w:id="21" w:name="_Toc184648333"/>
+      <w:r>
+        <w:rPr>
+          <w:lang w:val="en-CA"/>
+        </w:rPr>
+        <w:t>Introduction</w:t>
+      </w:r>
+      <w:r>
+        <w:rPr>
+          <w:lang w:val="en-CA"/>
+        </w:rPr>
+        <w:t>.</w:t>
+      </w:r>
+      <w:bookmarkEnd w:id="21"/>
+      <w:r>
+        <w:rPr>
+          <w:lang w:val="en-CA"/>
+        </w:rPr>
+        <w:t xml:space="preserve"> </w:t>
+      </w:r>
+    </w:p>
+    <w:p>
+      <w:pPr>
+        <w:rPr>
+          <w:lang w:val="en-CA"/>
+        </w:rPr>
+      </w:pPr>
+      <w:r>
+        <w:rPr>
+          <w:lang w:val="en-CA"/>
+        </w:rPr>
+        <w:t>The Automated Inventory Project for CESFAM arises as a response to the critical issue of inefficient medication inventory management in the healthcare centers of our country. The implementation of an automated system not only represents a technological solution but also has a significant social impact by optimizing public resources in the health sector of our region. It reduces human errors and generates data that will contribute to more informed decision-making, ultimately helping to minimize future losses.</w:t>
       </w:r>
     </w:p>
     <w:p>
       <w:pPr>
         <w:pStyle w:val="Ttulo1"/>
       </w:pPr>
-      <w:bookmarkStart w:id="20" w:name="_Toc184585277"/>
+      <w:bookmarkStart w:id="22" w:name="_Toc184648334"/>
       <w:r>
         <w:t>DESCRIPCION DEL PROYECTO</w:t>
       </w:r>
-      <w:bookmarkEnd w:id="20"/>
+      <w:bookmarkEnd w:id="22"/>
     </w:p>
     <w:p>
       <w:pPr>
@@ -9479,7 +9746,7 @@
       <w:pPr>
         <w:pStyle w:val="Ttulo2"/>
       </w:pPr>
-      <w:bookmarkStart w:id="21" w:name="_Toc184585278"/>
+      <w:bookmarkStart w:id="23" w:name="_Toc184648335"/>
       <w:r>
         <w:t>8</w:t>
       </w:r>
@@ -9489,125 +9756,154 @@
       <w:r>
         <w:t xml:space="preserve"> </w:t>
       </w:r>
-      <w:bookmarkStart w:id="22" w:name="_Toc168573500"/>
-      <w:bookmarkStart w:id="23" w:name="_Toc182999300"/>
+      <w:bookmarkStart w:id="24" w:name="_Toc168573500"/>
+      <w:bookmarkStart w:id="25" w:name="_Toc182999300"/>
       <w:r>
         <w:t>Tema</w:t>
       </w:r>
-      <w:bookmarkEnd w:id="21"/>
-      <w:bookmarkEnd w:id="22"/>
       <w:bookmarkEnd w:id="23"/>
-    </w:p>
-    <w:p/>
-    <w:p>
-      <w:r>
-        <w:t xml:space="preserve">Sistema de gestión automatizada de inventarios farmacéuticos basado en el principio F.I.F.O. (First In, First </w:t>
-      </w:r>
-      <w:r>
-        <w:t>Out) método</w:t>
-      </w:r>
-      <w:r>
-        <w:t xml:space="preserve"> de almacenado ordenado descrito en manual </w:t>
-      </w:r>
-      <w:r>
-        <w:t xml:space="preserve">de Sergi Flamarique, adaptado por nuestro equipo </w:t>
-      </w:r>
-      <w:r>
-        <w:t xml:space="preserve">para centros de salud </w:t>
-      </w:r>
-      <w:r>
-        <w:t>familiar</w:t>
-      </w:r>
-      <w:r>
-        <w:t xml:space="preserve"> y las necesidades de control de inventario y generación de datos históricos</w:t>
-      </w:r>
-      <w:r>
-        <w:t>.</w:t>
-      </w:r>
-      <w:r>
-        <w:t xml:space="preserve"> </w:t>
-      </w:r>
-    </w:p>
-    <w:p>
-      <w:pPr>
-        <w:pStyle w:val="Ttulo2"/>
-      </w:pPr>
-      <w:bookmarkStart w:id="24" w:name="_Toc168573501"/>
-      <w:bookmarkStart w:id="25" w:name="_Toc182999301"/>
-      <w:bookmarkStart w:id="26" w:name="_Toc184585279"/>
-      <w:r>
-        <w:t>8</w:t>
-      </w:r>
-      <w:r>
-        <w:t xml:space="preserve">.2.  </w:t>
-      </w:r>
-      <w:r>
-        <w:t>Áreas de Desempeño</w:t>
-      </w:r>
       <w:bookmarkEnd w:id="24"/>
       <w:bookmarkEnd w:id="25"/>
+    </w:p>
+    <w:p/>
+    <w:p>
+      <w:r>
+        <w:t>Sistema de gestión automatizada de inventarios farmacéuticos basado en el principio F.I.F.O. (</w:t>
+      </w:r>
+      <w:proofErr w:type="spellStart"/>
+      <w:r>
+        <w:t>First</w:t>
+      </w:r>
+      <w:proofErr w:type="spellEnd"/>
+      <w:r>
+        <w:t xml:space="preserve"> In, </w:t>
+      </w:r>
+      <w:proofErr w:type="spellStart"/>
+      <w:r>
+        <w:t>First</w:t>
+      </w:r>
+      <w:proofErr w:type="spellEnd"/>
+      <w:r>
+        <w:t xml:space="preserve"> </w:t>
+      </w:r>
+      <w:proofErr w:type="spellStart"/>
+      <w:r>
+        <w:t>Out</w:t>
+      </w:r>
+      <w:proofErr w:type="spellEnd"/>
+      <w:r>
+        <w:t>) método</w:t>
+      </w:r>
+      <w:r>
+        <w:t xml:space="preserve"> de almacenado ordenado descrito en manual </w:t>
+      </w:r>
+      <w:r>
+        <w:t xml:space="preserve">de Sergi </w:t>
+      </w:r>
+      <w:proofErr w:type="spellStart"/>
+      <w:r>
+        <w:t>Flamarique</w:t>
+      </w:r>
+      <w:proofErr w:type="spellEnd"/>
+      <w:r>
+        <w:t xml:space="preserve">, adaptado por nuestro equipo </w:t>
+      </w:r>
+      <w:r>
+        <w:t xml:space="preserve">para centros de salud </w:t>
+      </w:r>
+      <w:r>
+        <w:t>familiar</w:t>
+      </w:r>
+      <w:r>
+        <w:t xml:space="preserve"> y las necesidades de control de inventario y generación de datos históricos</w:t>
+      </w:r>
+      <w:r>
+        <w:t>.</w:t>
+      </w:r>
+      <w:r>
+        <w:t xml:space="preserve"> </w:t>
+      </w:r>
+    </w:p>
+    <w:p>
+      <w:pPr>
+        <w:pStyle w:val="Ttulo2"/>
+      </w:pPr>
+      <w:bookmarkStart w:id="26" w:name="_Toc168573501"/>
+      <w:bookmarkStart w:id="27" w:name="_Toc182999301"/>
+      <w:bookmarkStart w:id="28" w:name="_Toc184648336"/>
+      <w:r>
+        <w:t>8</w:t>
+      </w:r>
+      <w:r>
+        <w:t xml:space="preserve">.2.  </w:t>
+      </w:r>
+      <w:r>
+        <w:t>Áreas de Desempeño</w:t>
+      </w:r>
       <w:bookmarkEnd w:id="26"/>
-    </w:p>
-    <w:p/>
-    <w:p>
-      <w:r>
-        <w:t>Desarrollo de Software</w:t>
-      </w:r>
-      <w:r>
-        <w:t>.</w:t>
-      </w:r>
-    </w:p>
-    <w:p>
-      <w:r>
-        <w:t>Gestión de Bases</w:t>
-      </w:r>
-      <w:r>
-        <w:t xml:space="preserve"> de Datos Relacionales</w:t>
-      </w:r>
-      <w:r>
-        <w:t>.</w:t>
-      </w:r>
-    </w:p>
-    <w:p>
-      <w:r>
-        <w:t>Análisis de sistemas</w:t>
-      </w:r>
-      <w:r>
-        <w:t xml:space="preserve"> informáticos</w:t>
-      </w:r>
-      <w:r>
-        <w:t xml:space="preserve">. </w:t>
-      </w:r>
-    </w:p>
-    <w:p>
-      <w:r>
-        <w:t>Tecnologías Web.</w:t>
-      </w:r>
-    </w:p>
-    <w:p>
-      <w:r>
-        <w:t xml:space="preserve">Gestión de proyectos informáticos. </w:t>
-      </w:r>
-    </w:p>
-    <w:p>
-      <w:pPr>
-        <w:pStyle w:val="Ttulo2"/>
-      </w:pPr>
-      <w:bookmarkStart w:id="27" w:name="_Toc168573502"/>
-      <w:bookmarkStart w:id="28" w:name="_Toc182999302"/>
-      <w:bookmarkStart w:id="29" w:name="_Toc184585280"/>
-      <w:r>
-        <w:t>8</w:t>
-      </w:r>
-      <w:r>
-        <w:t xml:space="preserve">.3. </w:t>
-      </w:r>
-      <w:r>
-        <w:t>Competencias o Unidades de Competencias</w:t>
-      </w:r>
       <w:bookmarkEnd w:id="27"/>
       <w:bookmarkEnd w:id="28"/>
+    </w:p>
+    <w:p/>
+    <w:p>
+      <w:r>
+        <w:t>Desarrollo de Software</w:t>
+      </w:r>
+      <w:r>
+        <w:t>.</w:t>
+      </w:r>
+    </w:p>
+    <w:p>
+      <w:r>
+        <w:t>Gestión de Bases</w:t>
+      </w:r>
+      <w:r>
+        <w:t xml:space="preserve"> de Datos Relacionales</w:t>
+      </w:r>
+      <w:r>
+        <w:t>.</w:t>
+      </w:r>
+    </w:p>
+    <w:p>
+      <w:r>
+        <w:t>Análisis de sistemas</w:t>
+      </w:r>
+      <w:r>
+        <w:t xml:space="preserve"> informáticos</w:t>
+      </w:r>
+      <w:r>
+        <w:t xml:space="preserve">. </w:t>
+      </w:r>
+    </w:p>
+    <w:p>
+      <w:r>
+        <w:t>Tecnologías Web.</w:t>
+      </w:r>
+    </w:p>
+    <w:p>
+      <w:r>
+        <w:t xml:space="preserve">Gestión de proyectos informáticos. </w:t>
+      </w:r>
+    </w:p>
+    <w:p>
+      <w:pPr>
+        <w:pStyle w:val="Ttulo2"/>
+      </w:pPr>
+      <w:bookmarkStart w:id="29" w:name="_Toc168573502"/>
+      <w:bookmarkStart w:id="30" w:name="_Toc182999302"/>
+      <w:bookmarkStart w:id="31" w:name="_Toc184648337"/>
+      <w:r>
+        <w:t>8</w:t>
+      </w:r>
+      <w:r>
+        <w:t xml:space="preserve">.3. </w:t>
+      </w:r>
+      <w:r>
+        <w:t>Competencias o Unidades de Competencias</w:t>
+      </w:r>
       <w:bookmarkEnd w:id="29"/>
+      <w:bookmarkEnd w:id="30"/>
+      <w:bookmarkEnd w:id="31"/>
     </w:p>
     <w:p/>
     <w:p>
@@ -9627,21 +9923,35 @@
         <w:t xml:space="preserve">. </w:t>
       </w:r>
       <w:r>
-        <w:t>Node.js, npm</w:t>
-      </w:r>
+        <w:t xml:space="preserve">Node.js, </w:t>
+      </w:r>
+      <w:proofErr w:type="spellStart"/>
+      <w:r>
+        <w:t>npm</w:t>
+      </w:r>
+      <w:proofErr w:type="spellEnd"/>
       <w:r>
         <w:t xml:space="preserve"> y lenguaje JavaScript son herramientas que dan el ancho para el diseño y gestión de nuestro proyecto.</w:t>
       </w:r>
     </w:p>
     <w:p>
       <w:r>
+        <w:lastRenderedPageBreak/>
         <w:t xml:space="preserve">Diseño, modelado y poblado de bases de datos relacionales con herramientas de </w:t>
       </w:r>
       <w:r>
         <w:t>vanguardia.</w:t>
       </w:r>
       <w:r>
-        <w:t xml:space="preserve"> Oracle Datamodeler para el diseño lógico y relacional y MySQL motor, desarrollo y poblado final de la base de datos que se utilizara en el proyecto.</w:t>
+        <w:t xml:space="preserve"> Oracle </w:t>
+      </w:r>
+      <w:proofErr w:type="spellStart"/>
+      <w:r>
+        <w:t>Datamodeler</w:t>
+      </w:r>
+      <w:proofErr w:type="spellEnd"/>
+      <w:r>
+        <w:t xml:space="preserve"> para el diseño lógico y relacional y MySQL motor, desarrollo y poblado final de la base de datos que se utilizara en el proyecto.</w:t>
       </w:r>
     </w:p>
     <w:p>
@@ -9649,7 +9959,15 @@
         <w:t>Análisis financiero de proyecto</w:t>
       </w:r>
       <w:r>
-        <w:t>. Utilizando herramientas y conceptos de evaluación de proyectos como VAN TIR PayBack.</w:t>
+        <w:t xml:space="preserve">. Utilizando herramientas y conceptos de evaluación de proyectos como VAN TIR </w:t>
+      </w:r>
+      <w:proofErr w:type="spellStart"/>
+      <w:r>
+        <w:t>PayBack</w:t>
+      </w:r>
+      <w:proofErr w:type="spellEnd"/>
+      <w:r>
+        <w:t>.</w:t>
       </w:r>
     </w:p>
     <w:p>
@@ -9680,22 +9998,29 @@
     </w:p>
     <w:p>
       <w:r>
-        <w:lastRenderedPageBreak/>
         <w:t xml:space="preserve">Gestión de proyectos </w:t>
       </w:r>
       <w:r>
-        <w:t>utilizando herramientas como MSProject para la organización y programación de las etapas del proyecto a lo largo del tiempo de duración.</w:t>
+        <w:t xml:space="preserve">utilizando herramientas como </w:t>
+      </w:r>
+      <w:proofErr w:type="spellStart"/>
+      <w:r>
+        <w:t>MSProject</w:t>
+      </w:r>
+      <w:proofErr w:type="spellEnd"/>
+      <w:r>
+        <w:t xml:space="preserve"> para la organización y programación de las etapas del proyecto a lo largo del tiempo de duración.</w:t>
       </w:r>
     </w:p>
     <w:p>
       <w:pPr>
         <w:pStyle w:val="Ttulo1"/>
       </w:pPr>
-      <w:bookmarkStart w:id="30" w:name="_Toc184585281"/>
+      <w:bookmarkStart w:id="32" w:name="_Toc184648338"/>
       <w:r>
         <w:t>FUNDAMENACION DE PROYECTO APT</w:t>
       </w:r>
-      <w:bookmarkEnd w:id="30"/>
+      <w:bookmarkEnd w:id="32"/>
     </w:p>
     <w:p>
       <w:pPr>
@@ -9727,15 +10052,15 @@
           <w:numId w:val="1"/>
         </w:numPr>
       </w:pPr>
-      <w:bookmarkStart w:id="31" w:name="_Toc168573504"/>
-      <w:bookmarkStart w:id="32" w:name="_Toc182999304"/>
-      <w:bookmarkStart w:id="33" w:name="_Toc184585282"/>
+      <w:bookmarkStart w:id="33" w:name="_Toc168573504"/>
+      <w:bookmarkStart w:id="34" w:name="_Toc182999304"/>
+      <w:bookmarkStart w:id="35" w:name="_Toc184648339"/>
       <w:r>
         <w:t>Relevancia del proyecto APT</w:t>
       </w:r>
-      <w:bookmarkEnd w:id="31"/>
-      <w:bookmarkEnd w:id="32"/>
       <w:bookmarkEnd w:id="33"/>
+      <w:bookmarkEnd w:id="34"/>
+      <w:bookmarkEnd w:id="35"/>
     </w:p>
     <w:p/>
     <w:p>
@@ -9796,15 +10121,15 @@
           <w:numId w:val="1"/>
         </w:numPr>
       </w:pPr>
-      <w:bookmarkStart w:id="34" w:name="_Toc168573505"/>
-      <w:bookmarkStart w:id="35" w:name="_Toc182999305"/>
-      <w:bookmarkStart w:id="36" w:name="_Toc184585283"/>
+      <w:bookmarkStart w:id="36" w:name="_Toc168573505"/>
+      <w:bookmarkStart w:id="37" w:name="_Toc182999305"/>
+      <w:bookmarkStart w:id="38" w:name="_Toc184648340"/>
       <w:r>
         <w:t>Descripción de Proyecto APT</w:t>
       </w:r>
-      <w:bookmarkEnd w:id="34"/>
-      <w:bookmarkEnd w:id="35"/>
       <w:bookmarkEnd w:id="36"/>
+      <w:bookmarkEnd w:id="37"/>
+      <w:bookmarkEnd w:id="38"/>
     </w:p>
     <w:p/>
     <w:p>
@@ -9836,7 +10161,15 @@
         </w:numPr>
       </w:pPr>
       <w:r>
-        <w:t>Capa de presentación (Frontend)</w:t>
+        <w:t>Capa de presentación (</w:t>
+      </w:r>
+      <w:proofErr w:type="spellStart"/>
+      <w:r>
+        <w:t>Frontend</w:t>
+      </w:r>
+      <w:proofErr w:type="spellEnd"/>
+      <w:r>
+        <w:t>)</w:t>
       </w:r>
     </w:p>
     <w:p>
@@ -9848,7 +10181,15 @@
         </w:numPr>
       </w:pPr>
       <w:r>
-        <w:t>Capa Lógica de negocio (Backend)</w:t>
+        <w:t>Capa Lógica de negocio (</w:t>
+      </w:r>
+      <w:proofErr w:type="spellStart"/>
+      <w:r>
+        <w:t>Backend</w:t>
+      </w:r>
+      <w:proofErr w:type="spellEnd"/>
+      <w:r>
+        <w:t>)</w:t>
       </w:r>
     </w:p>
     <w:p>
@@ -9877,7 +10218,11 @@
         <w:t>nuestro proyecto</w:t>
       </w:r>
       <w:r>
-        <w:t>, para poder desarrollar una base de datos a la que se le puedan realizar las consultas adecuadas para llevar un control de los elementos</w:t>
+        <w:t xml:space="preserve">, para poder desarrollar una base de datos a la que se le puedan realizar las consultas adecuadas para llevar un control </w:t>
+      </w:r>
+      <w:r>
+        <w:lastRenderedPageBreak/>
+        <w:t>de los elementos</w:t>
       </w:r>
       <w:r>
         <w:t xml:space="preserve"> </w:t>
@@ -9931,16 +10276,15 @@
           <w:numId w:val="1"/>
         </w:numPr>
       </w:pPr>
-      <w:bookmarkStart w:id="37" w:name="_Toc168573506"/>
-      <w:bookmarkStart w:id="38" w:name="_Toc182999306"/>
-      <w:bookmarkStart w:id="39" w:name="_Toc184585284"/>
-      <w:r>
-        <w:lastRenderedPageBreak/>
+      <w:bookmarkStart w:id="39" w:name="_Toc168573506"/>
+      <w:bookmarkStart w:id="40" w:name="_Toc182999306"/>
+      <w:bookmarkStart w:id="41" w:name="_Toc184648341"/>
+      <w:r>
         <w:t>Pertinencia del proyecto con el perfil de egreso</w:t>
       </w:r>
-      <w:bookmarkEnd w:id="37"/>
-      <w:bookmarkEnd w:id="38"/>
       <w:bookmarkEnd w:id="39"/>
+      <w:bookmarkEnd w:id="40"/>
+      <w:bookmarkEnd w:id="41"/>
     </w:p>
     <w:p>
       <w:pPr>
@@ -10256,6 +10600,7 @@
           <w:color w:val="1A1A1A"/>
           <w:shd w:val="clear" w:color="auto" w:fill="FFFFFF"/>
         </w:rPr>
+        <w:lastRenderedPageBreak/>
         <w:t>Se preocupa de las problemáticas Sociales y Gubernamentales</w:t>
       </w:r>
       <w:r>
@@ -10311,16 +10656,15 @@
           <w:numId w:val="1"/>
         </w:numPr>
       </w:pPr>
-      <w:bookmarkStart w:id="40" w:name="_Toc168573507"/>
-      <w:bookmarkStart w:id="41" w:name="_Toc182999307"/>
-      <w:bookmarkStart w:id="42" w:name="_Toc184585285"/>
-      <w:r>
-        <w:lastRenderedPageBreak/>
+      <w:bookmarkStart w:id="42" w:name="_Toc168573507"/>
+      <w:bookmarkStart w:id="43" w:name="_Toc182999307"/>
+      <w:bookmarkStart w:id="44" w:name="_Toc184648342"/>
+      <w:r>
         <w:t>Relación con los intereses profesionales</w:t>
       </w:r>
-      <w:bookmarkEnd w:id="40"/>
-      <w:bookmarkEnd w:id="41"/>
       <w:bookmarkEnd w:id="42"/>
+      <w:bookmarkEnd w:id="43"/>
+      <w:bookmarkEnd w:id="44"/>
     </w:p>
     <w:p>
       <w:pPr>
@@ -10379,15 +10723,15 @@
           <w:numId w:val="1"/>
         </w:numPr>
       </w:pPr>
-      <w:bookmarkStart w:id="43" w:name="_Toc168573508"/>
-      <w:bookmarkStart w:id="44" w:name="_Toc182999308"/>
-      <w:bookmarkStart w:id="45" w:name="_Toc184585286"/>
+      <w:bookmarkStart w:id="45" w:name="_Toc168573508"/>
+      <w:bookmarkStart w:id="46" w:name="_Toc182999308"/>
+      <w:bookmarkStart w:id="47" w:name="_Toc184648343"/>
       <w:r>
         <w:t>Fortalezas y debilidades para desarrollar el proyecto APT</w:t>
       </w:r>
-      <w:bookmarkEnd w:id="43"/>
-      <w:bookmarkEnd w:id="44"/>
       <w:bookmarkEnd w:id="45"/>
+      <w:bookmarkEnd w:id="46"/>
+      <w:bookmarkEnd w:id="47"/>
     </w:p>
     <w:p>
       <w:pPr>
@@ -10398,11 +10742,11 @@
       <w:pPr>
         <w:pStyle w:val="Ttulo3"/>
       </w:pPr>
-      <w:bookmarkStart w:id="46" w:name="_Toc184585287"/>
+      <w:bookmarkStart w:id="48" w:name="_Toc184648344"/>
       <w:r>
         <w:t>Fortalezas:</w:t>
       </w:r>
-      <w:bookmarkEnd w:id="46"/>
+      <w:bookmarkEnd w:id="48"/>
     </w:p>
     <w:p>
       <w:r>
@@ -10464,11 +10808,11 @@
       <w:pPr>
         <w:pStyle w:val="Ttulo3"/>
       </w:pPr>
-      <w:bookmarkStart w:id="47" w:name="_Toc184585288"/>
+      <w:bookmarkStart w:id="49" w:name="_Toc184648345"/>
       <w:r>
         <w:t>Debilidades:</w:t>
       </w:r>
-      <w:bookmarkEnd w:id="47"/>
+      <w:bookmarkEnd w:id="49"/>
     </w:p>
     <w:p>
       <w:pPr>
@@ -10507,6 +10851,7 @@
     </w:p>
     <w:p>
       <w:r>
+        <w:lastRenderedPageBreak/>
         <w:t>Difícil acceso a documentos y datos para el poblado de la base de datos relacional.</w:t>
       </w:r>
     </w:p>
@@ -10529,16 +10874,15 @@
           <w:numId w:val="1"/>
         </w:numPr>
       </w:pPr>
-      <w:bookmarkStart w:id="48" w:name="_Toc168573509"/>
-      <w:bookmarkStart w:id="49" w:name="_Toc182999309"/>
-      <w:bookmarkStart w:id="50" w:name="_Toc184585289"/>
-      <w:r>
-        <w:lastRenderedPageBreak/>
+      <w:bookmarkStart w:id="50" w:name="_Toc168573509"/>
+      <w:bookmarkStart w:id="51" w:name="_Toc182999309"/>
+      <w:bookmarkStart w:id="52" w:name="_Toc184648346"/>
+      <w:r>
         <w:t>Planteamiento del problema</w:t>
       </w:r>
-      <w:bookmarkEnd w:id="48"/>
-      <w:bookmarkEnd w:id="49"/>
       <w:bookmarkEnd w:id="50"/>
+      <w:bookmarkEnd w:id="51"/>
+      <w:bookmarkEnd w:id="52"/>
     </w:p>
     <w:p>
       <w:pPr>
@@ -10695,82 +11039,82 @@
           <w:numId w:val="1"/>
         </w:numPr>
       </w:pPr>
-      <w:bookmarkStart w:id="51" w:name="_Toc168573510"/>
-      <w:bookmarkStart w:id="52" w:name="_Toc182999310"/>
-      <w:bookmarkStart w:id="53" w:name="_Toc184585290"/>
+      <w:bookmarkStart w:id="53" w:name="_Toc168573510"/>
+      <w:bookmarkStart w:id="54" w:name="_Toc182999310"/>
+      <w:bookmarkStart w:id="55" w:name="_Toc184648347"/>
       <w:r>
         <w:t>Objetivos</w:t>
       </w:r>
-      <w:bookmarkEnd w:id="51"/>
-      <w:bookmarkEnd w:id="52"/>
       <w:bookmarkEnd w:id="53"/>
-    </w:p>
-    <w:p>
-      <w:pPr>
-        <w:pStyle w:val="Ttulo3"/>
-      </w:pPr>
-      <w:bookmarkStart w:id="54" w:name="_Toc168573511"/>
-      <w:bookmarkStart w:id="55" w:name="_Toc182999311"/>
-      <w:bookmarkStart w:id="56" w:name="_Toc184585291"/>
-      <w:r>
-        <w:t>Objetivo General</w:t>
-      </w:r>
       <w:bookmarkEnd w:id="54"/>
       <w:bookmarkEnd w:id="55"/>
+    </w:p>
+    <w:p>
+      <w:pPr>
+        <w:pStyle w:val="Ttulo3"/>
+      </w:pPr>
+      <w:bookmarkStart w:id="56" w:name="_Toc168573511"/>
+      <w:bookmarkStart w:id="57" w:name="_Toc182999311"/>
+      <w:bookmarkStart w:id="58" w:name="_Toc184648348"/>
+      <w:r>
+        <w:t>Objetivo General</w:t>
+      </w:r>
       <w:bookmarkEnd w:id="56"/>
-    </w:p>
-    <w:p/>
-    <w:p>
-      <w:r>
-        <w:t>Desarrollo e implementación de un sistema automatizado e</w:t>
-      </w:r>
-      <w:r>
-        <w:t>n</w:t>
-      </w:r>
-      <w:r>
-        <w:t xml:space="preserve"> gestión de inventario que optimice el control y distribución de medicamentos e insumos médicos en CESFAM de </w:t>
-      </w:r>
-      <w:r>
-        <w:t>nuestro país</w:t>
-      </w:r>
-      <w:r>
-        <w:t>, reduciendo las perdidas por vencimiento y mejorando la eficiencia en la utilización de los recursos en el área</w:t>
-      </w:r>
-      <w:r>
-        <w:t>, aportando datos históricos que serán cruciales para las decisiones futuras</w:t>
-      </w:r>
-      <w:r>
-        <w:t>,</w:t>
-      </w:r>
-      <w:r>
-        <w:t xml:space="preserve"> para </w:t>
-      </w:r>
-      <w:r>
-        <w:t>gestionar pedidos más acordes a los consumos reales por sector.</w:t>
-      </w:r>
-      <w:r>
-        <w:t xml:space="preserve"> </w:t>
-      </w:r>
-    </w:p>
-    <w:p>
-      <w:r>
-        <w:t xml:space="preserve">Con un código generado por el sistema y un lector que pueda registrar los movimientos se podrá optimizar el proceso y se incurrirá en menos errores a la hora de hacer entrega de estos insumos. </w:t>
-      </w:r>
-    </w:p>
-    <w:p/>
-    <w:p>
-      <w:pPr>
-        <w:pStyle w:val="Ttulo3"/>
-      </w:pPr>
-      <w:bookmarkStart w:id="57" w:name="_Toc168573512"/>
-      <w:bookmarkStart w:id="58" w:name="_Toc182999312"/>
-      <w:bookmarkStart w:id="59" w:name="_Toc184585292"/>
-      <w:r>
-        <w:t>Objetivos Específicos</w:t>
-      </w:r>
       <w:bookmarkEnd w:id="57"/>
       <w:bookmarkEnd w:id="58"/>
+    </w:p>
+    <w:p/>
+    <w:p>
+      <w:r>
+        <w:t>Desarrollo e implementación de un sistema automatizado e</w:t>
+      </w:r>
+      <w:r>
+        <w:t>n</w:t>
+      </w:r>
+      <w:r>
+        <w:t xml:space="preserve"> gestión de inventario que optimice el control y distribución de medicamentos e insumos médicos en CESFAM de </w:t>
+      </w:r>
+      <w:r>
+        <w:t>nuestro país</w:t>
+      </w:r>
+      <w:r>
+        <w:t>, reduciendo las perdidas por vencimiento y mejorando la eficiencia en la utilización de los recursos en el área</w:t>
+      </w:r>
+      <w:r>
+        <w:t>, aportando datos históricos que serán cruciales para las decisiones futuras</w:t>
+      </w:r>
+      <w:r>
+        <w:t>,</w:t>
+      </w:r>
+      <w:r>
+        <w:t xml:space="preserve"> para </w:t>
+      </w:r>
+      <w:r>
+        <w:t>gestionar pedidos más acordes a los consumos reales por sector.</w:t>
+      </w:r>
+      <w:r>
+        <w:t xml:space="preserve"> </w:t>
+      </w:r>
+    </w:p>
+    <w:p>
+      <w:r>
+        <w:t xml:space="preserve">Con un código generado por el sistema y un lector que pueda registrar los movimientos se podrá optimizar el proceso y se incurrirá en menos errores a la hora de hacer entrega de estos insumos. </w:t>
+      </w:r>
+    </w:p>
+    <w:p/>
+    <w:p>
+      <w:pPr>
+        <w:pStyle w:val="Ttulo3"/>
+      </w:pPr>
+      <w:bookmarkStart w:id="59" w:name="_Toc168573512"/>
+      <w:bookmarkStart w:id="60" w:name="_Toc182999312"/>
+      <w:bookmarkStart w:id="61" w:name="_Toc184648349"/>
+      <w:r>
+        <w:t>Objetivos Específicos</w:t>
+      </w:r>
       <w:bookmarkEnd w:id="59"/>
+      <w:bookmarkEnd w:id="60"/>
+      <w:bookmarkEnd w:id="61"/>
     </w:p>
     <w:p>
       <w:pPr>
@@ -10791,7 +11135,16 @@
         <w:t>, por fecha de vencimiento basado en el</w:t>
       </w:r>
       <w:r>
-        <w:t xml:space="preserve"> Manual de Gestión de Almacenes de Sergi Flamarique y los principios métodos de almacenado Caóticos y Ordenados    </w:t>
+        <w:t xml:space="preserve"> Manual de Gestión de Almacenes de Sergi </w:t>
+      </w:r>
+      <w:proofErr w:type="spellStart"/>
+      <w:r>
+        <w:lastRenderedPageBreak/>
+        <w:t>Flamarique</w:t>
+      </w:r>
+      <w:proofErr w:type="spellEnd"/>
+      <w:r>
+        <w:t xml:space="preserve"> y los principios métodos de almacenado Caóticos y Ordenados    </w:t>
       </w:r>
       <w:r>
         <w:t xml:space="preserve"> </w:t>
@@ -10821,13 +11174,37 @@
         <w:t>O.</w:t>
       </w:r>
       <w:r>
-        <w:t xml:space="preserve"> (First </w:t>
+        <w:t xml:space="preserve"> (</w:t>
+      </w:r>
+      <w:proofErr w:type="spellStart"/>
+      <w:r>
+        <w:t>First</w:t>
+      </w:r>
+      <w:proofErr w:type="spellEnd"/>
+      <w:r>
+        <w:t xml:space="preserve"> </w:t>
       </w:r>
       <w:r>
         <w:t>In,</w:t>
       </w:r>
       <w:r>
-        <w:t xml:space="preserve"> First Out)</w:t>
+        <w:t xml:space="preserve"> </w:t>
+      </w:r>
+      <w:proofErr w:type="spellStart"/>
+      <w:r>
+        <w:t>First</w:t>
+      </w:r>
+      <w:proofErr w:type="spellEnd"/>
+      <w:r>
+        <w:t xml:space="preserve"> </w:t>
+      </w:r>
+      <w:proofErr w:type="spellStart"/>
+      <w:r>
+        <w:t>Out</w:t>
+      </w:r>
+      <w:proofErr w:type="spellEnd"/>
+      <w:r>
+        <w:t>)</w:t>
       </w:r>
       <w:r>
         <w:t xml:space="preserve"> entre otros métodos de almacenado</w:t>
@@ -10866,7 +11243,6 @@
     </w:p>
     <w:p>
       <w:r>
-        <w:lastRenderedPageBreak/>
         <w:t>Automatizar la generación de reportes de gestión</w:t>
       </w:r>
       <w:r>
@@ -10901,15 +11277,15 @@
       <w:pPr>
         <w:pStyle w:val="Ttulo1"/>
       </w:pPr>
-      <w:bookmarkStart w:id="60" w:name="_Toc168573513"/>
-      <w:bookmarkStart w:id="61" w:name="_Toc182999313"/>
-      <w:bookmarkStart w:id="62" w:name="_Toc184585293"/>
+      <w:bookmarkStart w:id="62" w:name="_Toc168573513"/>
+      <w:bookmarkStart w:id="63" w:name="_Toc182999313"/>
+      <w:bookmarkStart w:id="64" w:name="_Toc184648350"/>
       <w:r>
         <w:t>DISEÑO METODOLÓGICO</w:t>
       </w:r>
-      <w:bookmarkEnd w:id="60"/>
-      <w:bookmarkEnd w:id="61"/>
       <w:bookmarkEnd w:id="62"/>
+      <w:bookmarkEnd w:id="63"/>
+      <w:bookmarkEnd w:id="64"/>
       <w:r>
         <w:t xml:space="preserve"> </w:t>
       </w:r>
@@ -10923,12 +11299,12 @@
           <w:numId w:val="1"/>
         </w:numPr>
       </w:pPr>
-      <w:bookmarkStart w:id="63" w:name="_Toc184585294"/>
-      <w:bookmarkStart w:id="64" w:name="_Toc78682706"/>
+      <w:bookmarkStart w:id="65" w:name="_Toc78682706"/>
+      <w:bookmarkStart w:id="66" w:name="_Toc184648351"/>
       <w:r>
         <w:t>Diagrama del diseño metodológico</w:t>
       </w:r>
-      <w:bookmarkEnd w:id="63"/>
+      <w:bookmarkEnd w:id="66"/>
     </w:p>
     <w:p/>
     <w:p>
@@ -10944,7 +11320,7 @@
       <w:r>
         <w:t>.</w:t>
       </w:r>
-      <w:bookmarkEnd w:id="64"/>
+      <w:bookmarkEnd w:id="65"/>
     </w:p>
     <w:tbl>
       <w:tblPr>
@@ -11792,6 +12168,7 @@
                 <w:szCs w:val="18"/>
                 <w:shd w:val="clear" w:color="auto" w:fill="FFFFFF"/>
               </w:rPr>
+              <w:lastRenderedPageBreak/>
               <w:t>Desarroll</w:t>
             </w:r>
             <w:r>
@@ -12152,7 +12529,7 @@
       <w:pPr>
         <w:pStyle w:val="Ttulo1"/>
       </w:pPr>
-      <w:bookmarkStart w:id="65" w:name="_Toc184585295"/>
+      <w:bookmarkStart w:id="67" w:name="_Toc184648352"/>
       <w:r>
         <w:lastRenderedPageBreak/>
         <w:t xml:space="preserve">ETAPA </w:t>
@@ -12165,7 +12542,7 @@
       <w:r>
         <w:t xml:space="preserve"> 1</w:t>
       </w:r>
-      <w:bookmarkEnd w:id="65"/>
+      <w:bookmarkEnd w:id="67"/>
     </w:p>
     <w:p/>
     <w:p>
@@ -12176,13 +12553,13 @@
           <w:numId w:val="1"/>
         </w:numPr>
       </w:pPr>
-      <w:bookmarkStart w:id="66" w:name="_Toc182999315"/>
-      <w:bookmarkStart w:id="67" w:name="_Toc184585296"/>
+      <w:bookmarkStart w:id="68" w:name="_Toc182999315"/>
+      <w:bookmarkStart w:id="69" w:name="_Toc184648353"/>
       <w:r>
         <w:t>Análisis de Requerimientos</w:t>
       </w:r>
-      <w:bookmarkEnd w:id="66"/>
-      <w:bookmarkEnd w:id="67"/>
+      <w:bookmarkEnd w:id="68"/>
+      <w:bookmarkEnd w:id="69"/>
       <w:r>
         <w:t xml:space="preserve"> </w:t>
       </w:r>
@@ -12196,11 +12573,11 @@
       <w:pPr>
         <w:pStyle w:val="Ttulo3"/>
       </w:pPr>
-      <w:bookmarkStart w:id="68" w:name="_Toc184585297"/>
+      <w:bookmarkStart w:id="70" w:name="_Toc184648354"/>
       <w:r>
         <w:t>Requerimientos funcionales:</w:t>
       </w:r>
-      <w:bookmarkEnd w:id="68"/>
+      <w:bookmarkEnd w:id="70"/>
     </w:p>
     <w:p/>
     <w:p>
@@ -12268,11 +12645,11 @@
       <w:pPr>
         <w:pStyle w:val="Ttulo3"/>
       </w:pPr>
-      <w:bookmarkStart w:id="69" w:name="_Toc184585298"/>
+      <w:bookmarkStart w:id="71" w:name="_Toc184648355"/>
       <w:r>
         <w:t>Requerimientos no funcionales:</w:t>
       </w:r>
-      <w:bookmarkEnd w:id="69"/>
+      <w:bookmarkEnd w:id="71"/>
     </w:p>
     <w:p/>
     <w:p>
@@ -12322,7 +12699,7 @@
       <w:r>
         <w:t>Mantenibilidad</w:t>
       </w:r>
-      <w:bookmarkStart w:id="70" w:name="_Toc182999316"/>
+      <w:bookmarkStart w:id="72" w:name="_Toc182999316"/>
     </w:p>
     <w:p>
       <w:pPr>
@@ -12333,14 +12710,14 @@
       <w:pPr>
         <w:pStyle w:val="Ttulo1"/>
       </w:pPr>
-      <w:bookmarkStart w:id="71" w:name="_Toc184585299"/>
-      <w:bookmarkStart w:id="72" w:name="_Toc182999317"/>
-      <w:bookmarkStart w:id="73" w:name="_Toc182999537"/>
-      <w:bookmarkEnd w:id="70"/>
+      <w:bookmarkStart w:id="73" w:name="_Toc182999317"/>
+      <w:bookmarkStart w:id="74" w:name="_Toc182999537"/>
+      <w:bookmarkStart w:id="75" w:name="_Toc184648356"/>
+      <w:bookmarkEnd w:id="72"/>
       <w:r>
         <w:t>DIAGRAMA DE CASOS DE USO</w:t>
       </w:r>
-      <w:bookmarkEnd w:id="71"/>
+      <w:bookmarkEnd w:id="75"/>
     </w:p>
     <w:p/>
     <w:p>
@@ -12444,19 +12821,19 @@
       <w:r>
         <w:t>Véase el diagrama en el anexo A figura numero 1</w:t>
       </w:r>
-      <w:bookmarkEnd w:id="72"/>
       <w:bookmarkEnd w:id="73"/>
+      <w:bookmarkEnd w:id="74"/>
     </w:p>
     <w:p/>
     <w:p>
       <w:pPr>
         <w:pStyle w:val="Ttulo1"/>
       </w:pPr>
-      <w:bookmarkStart w:id="74" w:name="_Toc184585300"/>
+      <w:bookmarkStart w:id="76" w:name="_Toc184648357"/>
       <w:r>
         <w:t>PROTOTIPADO INICIAL (PRIMERA FASE)</w:t>
       </w:r>
-      <w:bookmarkEnd w:id="74"/>
+      <w:bookmarkEnd w:id="76"/>
     </w:p>
     <w:p/>
     <w:p>
@@ -12541,11 +12918,11 @@
       <w:pPr>
         <w:pStyle w:val="Ttulo1"/>
       </w:pPr>
-      <w:bookmarkStart w:id="75" w:name="_Toc184585301"/>
+      <w:bookmarkStart w:id="77" w:name="_Toc184648358"/>
       <w:r>
         <w:t>DIAGRAMA DE FLUJO TRABAJO DE CREACION DE INVENTARIO</w:t>
       </w:r>
-      <w:bookmarkEnd w:id="75"/>
+      <w:bookmarkEnd w:id="77"/>
     </w:p>
     <w:p/>
     <w:p>
@@ -12597,12 +12974,12 @@
       <w:pPr>
         <w:pStyle w:val="Ttulo1"/>
       </w:pPr>
-      <w:bookmarkStart w:id="76" w:name="_Toc184585302"/>
+      <w:bookmarkStart w:id="78" w:name="_Toc184648359"/>
       <w:r>
         <w:lastRenderedPageBreak/>
         <w:t>PROTOTIPADO INICIAL (SEGUNDA FASE)</w:t>
       </w:r>
-      <w:bookmarkEnd w:id="76"/>
+      <w:bookmarkEnd w:id="78"/>
     </w:p>
     <w:p>
       <w:pPr>
@@ -12704,11 +13081,11 @@
       <w:pPr>
         <w:pStyle w:val="Ttulo1"/>
       </w:pPr>
-      <w:bookmarkStart w:id="77" w:name="_Toc184585303"/>
+      <w:bookmarkStart w:id="79" w:name="_Toc184648360"/>
       <w:r>
         <w:t>DISEÑO DE BASE DE DATOS</w:t>
       </w:r>
-      <w:bookmarkEnd w:id="77"/>
+      <w:bookmarkEnd w:id="79"/>
     </w:p>
     <w:p>
       <w:pPr>
@@ -12815,13 +13192,13 @@
           <w:numId w:val="1"/>
         </w:numPr>
       </w:pPr>
-      <w:bookmarkStart w:id="78" w:name="_Toc182999321"/>
-      <w:bookmarkStart w:id="79" w:name="_Toc184585304"/>
+      <w:bookmarkStart w:id="80" w:name="_Toc182999321"/>
+      <w:bookmarkStart w:id="81" w:name="_Toc184648361"/>
       <w:r>
         <w:t>Principales entidades</w:t>
       </w:r>
-      <w:bookmarkEnd w:id="78"/>
-      <w:bookmarkEnd w:id="79"/>
+      <w:bookmarkEnd w:id="80"/>
+      <w:bookmarkEnd w:id="81"/>
     </w:p>
     <w:p>
       <w:pPr>
@@ -12835,14 +13212,14 @@
       <w:pPr>
         <w:pStyle w:val="Ttulo3"/>
       </w:pPr>
-      <w:bookmarkStart w:id="80" w:name="_Toc184585305"/>
+      <w:bookmarkStart w:id="82" w:name="_Toc184648362"/>
       <w:r>
         <w:t xml:space="preserve">Modelo </w:t>
       </w:r>
       <w:r>
         <w:t>lógico</w:t>
       </w:r>
-      <w:bookmarkEnd w:id="80"/>
+      <w:bookmarkEnd w:id="82"/>
     </w:p>
     <w:p>
       <w:pPr>
@@ -12939,7 +13316,7 @@
           <w:bCs/>
         </w:rPr>
       </w:pPr>
-      <w:bookmarkStart w:id="81" w:name="_Toc182999322"/>
+      <w:bookmarkStart w:id="83" w:name="_Toc182999322"/>
     </w:p>
     <w:p>
       <w:pPr>
@@ -12950,12 +13327,12 @@
       <w:pPr>
         <w:pStyle w:val="Ttulo3"/>
       </w:pPr>
-      <w:bookmarkStart w:id="82" w:name="_Toc184585306"/>
+      <w:bookmarkStart w:id="84" w:name="_Toc184648363"/>
       <w:r>
         <w:t>Modelo relacional</w:t>
       </w:r>
-      <w:bookmarkEnd w:id="81"/>
-      <w:bookmarkEnd w:id="82"/>
+      <w:bookmarkEnd w:id="83"/>
+      <w:bookmarkEnd w:id="84"/>
     </w:p>
     <w:p>
       <w:pPr>
@@ -13015,16 +13392,16 @@
       <w:pPr>
         <w:pStyle w:val="Ttulo3"/>
       </w:pPr>
-      <w:bookmarkStart w:id="83" w:name="_Toc182999323"/>
-      <w:bookmarkStart w:id="84" w:name="_Toc184585307"/>
+      <w:bookmarkStart w:id="85" w:name="_Toc182999323"/>
+      <w:bookmarkStart w:id="86" w:name="_Toc184648364"/>
       <w:r>
         <w:t>Generación</w:t>
       </w:r>
       <w:r>
         <w:t xml:space="preserve"> de Script</w:t>
       </w:r>
-      <w:bookmarkEnd w:id="83"/>
-      <w:bookmarkEnd w:id="84"/>
+      <w:bookmarkEnd w:id="85"/>
+      <w:bookmarkEnd w:id="86"/>
     </w:p>
     <w:p>
       <w:pPr>
@@ -13208,11 +13585,11 @@
       <w:pPr>
         <w:pStyle w:val="Ttulo1"/>
       </w:pPr>
-      <w:bookmarkStart w:id="85" w:name="_Toc184585308"/>
+      <w:bookmarkStart w:id="87" w:name="_Toc184648365"/>
       <w:r>
         <w:t>DESARROLLO E IMPLEMENTACION</w:t>
       </w:r>
-      <w:bookmarkEnd w:id="85"/>
+      <w:bookmarkEnd w:id="87"/>
     </w:p>
     <w:p>
       <w:pPr>
@@ -13224,7 +13601,15 @@
         <w:pStyle w:val="Sinespaciado"/>
       </w:pPr>
       <w:r>
-        <w:t xml:space="preserve">El desarrollo e implementación de la aplicación se dividen dos etapas, la primera fue una exploración inicial con una arquitectura MTV usando Django y Python como lenguaje. La segunda fue realizada con Node.js, npm </w:t>
+        <w:t xml:space="preserve">El desarrollo e implementación de la aplicación se dividen dos etapas, la primera fue una exploración inicial con una arquitectura MTV usando Django y Python como lenguaje. La segunda fue realizada con Node.js, </w:t>
+      </w:r>
+      <w:proofErr w:type="spellStart"/>
+      <w:r>
+        <w:t>npm</w:t>
+      </w:r>
+      <w:proofErr w:type="spellEnd"/>
+      <w:r>
+        <w:t xml:space="preserve"> </w:t>
       </w:r>
       <w:r>
         <w:t>y MySQL</w:t>
@@ -13243,7 +13628,7 @@
           <w:bCs/>
         </w:rPr>
       </w:pPr>
-      <w:bookmarkStart w:id="86" w:name="_Toc182999325"/>
+      <w:bookmarkStart w:id="88" w:name="_Toc182999325"/>
     </w:p>
     <w:p>
       <w:pPr>
@@ -13253,23 +13638,23 @@
           <w:numId w:val="1"/>
         </w:numPr>
       </w:pPr>
-      <w:bookmarkStart w:id="87" w:name="_Toc184585309"/>
+      <w:bookmarkStart w:id="89" w:name="_Toc184648366"/>
       <w:r>
         <w:t>Arquitectura:</w:t>
       </w:r>
-      <w:bookmarkEnd w:id="86"/>
-      <w:bookmarkEnd w:id="87"/>
+      <w:bookmarkEnd w:id="88"/>
+      <w:bookmarkEnd w:id="89"/>
     </w:p>
     <w:p/>
     <w:p>
       <w:pPr>
         <w:pStyle w:val="Ttulo3"/>
       </w:pPr>
-      <w:bookmarkStart w:id="88" w:name="_Toc184585310"/>
+      <w:bookmarkStart w:id="90" w:name="_Toc184648367"/>
       <w:r>
         <w:t>Primera Etapa</w:t>
       </w:r>
-      <w:bookmarkEnd w:id="88"/>
+      <w:bookmarkEnd w:id="90"/>
     </w:p>
     <w:p>
       <w:pPr>
@@ -13302,8 +13687,13 @@
       <w:r>
         <w:t xml:space="preserve"> sencillo cuando utilizas </w:t>
       </w:r>
-      <w:r>
-        <w:t xml:space="preserve">framework como </w:t>
+      <w:proofErr w:type="spellStart"/>
+      <w:r>
+        <w:t>framework</w:t>
+      </w:r>
+      <w:proofErr w:type="spellEnd"/>
+      <w:r>
+        <w:t xml:space="preserve"> como </w:t>
       </w:r>
       <w:r>
         <w:t>Django</w:t>
@@ -13375,6 +13765,7 @@
           <w:lang w:eastAsia="es-CL"/>
         </w:rPr>
       </w:pPr>
+      <w:proofErr w:type="spellStart"/>
       <w:r>
         <w:rPr>
           <w:rFonts w:cstheme="majorHAnsi"/>
@@ -13382,8 +13773,29 @@
           <w:color w:val="000000" w:themeColor="text1"/>
           <w:lang w:eastAsia="es-CL"/>
         </w:rPr>
-        <w:t>Template: Definido en archivos HTML en el directorio templates</w:t>
-      </w:r>
+        <w:t>Template</w:t>
+      </w:r>
+      <w:proofErr w:type="spellEnd"/>
+      <w:r>
+        <w:rPr>
+          <w:rFonts w:cstheme="majorHAnsi"/>
+          <w:i/>
+          <w:color w:val="000000" w:themeColor="text1"/>
+          <w:lang w:eastAsia="es-CL"/>
+        </w:rPr>
+        <w:t>: Definido en archivos HTML en el directorio </w:t>
+      </w:r>
+      <w:proofErr w:type="spellStart"/>
+      <w:r>
+        <w:rPr>
+          <w:rFonts w:cstheme="majorHAnsi"/>
+          <w:i/>
+          <w:color w:val="000000" w:themeColor="text1"/>
+          <w:lang w:eastAsia="es-CL"/>
+        </w:rPr>
+        <w:t>templates</w:t>
+      </w:r>
+      <w:proofErr w:type="spellEnd"/>
       <w:r>
         <w:rPr>
           <w:rFonts w:cstheme="majorHAnsi"/>
@@ -13571,14 +13983,14 @@
           <w:lang w:eastAsia="es-CL"/>
         </w:rPr>
       </w:pPr>
-      <w:bookmarkStart w:id="89" w:name="_Toc184585311"/>
+      <w:bookmarkStart w:id="91" w:name="_Toc184648368"/>
       <w:r>
         <w:rPr>
           <w:lang w:eastAsia="es-CL"/>
         </w:rPr>
         <w:t>Segunda Etapa</w:t>
       </w:r>
-      <w:bookmarkEnd w:id="89"/>
+      <w:bookmarkEnd w:id="91"/>
     </w:p>
     <w:p>
       <w:pPr>
@@ -13651,8 +14063,9 @@
           <w:color w:val="000000" w:themeColor="text1"/>
           <w:lang w:eastAsia="es-CL"/>
         </w:rPr>
-        <w:t xml:space="preserve">NODE PACKAGE MANAGER (npm) es una herramienta que viene con Node.js y nos permite gestionar y usar librerías, por </w:t>
-      </w:r>
+        <w:t>NODE PACKAGE MANAGER (</w:t>
+      </w:r>
+      <w:proofErr w:type="spellStart"/>
       <w:r>
         <w:rPr>
           <w:rFonts w:cstheme="majorHAnsi"/>
@@ -13660,8 +14073,9 @@
           <w:color w:val="000000" w:themeColor="text1"/>
           <w:lang w:eastAsia="es-CL"/>
         </w:rPr>
-        <w:t>ejemplo,</w:t>
-      </w:r>
+        <w:t>npm</w:t>
+      </w:r>
+      <w:proofErr w:type="spellEnd"/>
       <w:r>
         <w:rPr>
           <w:rFonts w:cstheme="majorHAnsi"/>
@@ -13669,18 +14083,17 @@
           <w:color w:val="000000" w:themeColor="text1"/>
           <w:lang w:eastAsia="es-CL"/>
         </w:rPr>
-        <w:t xml:space="preserve"> si necesitas manejar fechas npn gestiona la instalación de esta librería.</w:t>
-      </w:r>
-    </w:p>
-    <w:p>
-      <w:pPr>
+        <w:t xml:space="preserve">) es una herramienta que viene con Node.js y nos permite gestionar y usar librerías, por </w:t>
+      </w:r>
+      <w:r>
         <w:rPr>
           <w:rFonts w:cstheme="majorHAnsi"/>
           <w:iCs/>
           <w:color w:val="000000" w:themeColor="text1"/>
           <w:lang w:eastAsia="es-CL"/>
         </w:rPr>
-      </w:pPr>
+        <w:t>ejemplo,</w:t>
+      </w:r>
       <w:r>
         <w:rPr>
           <w:rFonts w:cstheme="majorHAnsi"/>
@@ -13688,6 +14101,45 @@
           <w:color w:val="000000" w:themeColor="text1"/>
           <w:lang w:eastAsia="es-CL"/>
         </w:rPr>
+        <w:t xml:space="preserve"> si necesitas manejar fechas </w:t>
+      </w:r>
+      <w:proofErr w:type="spellStart"/>
+      <w:r>
+        <w:rPr>
+          <w:rFonts w:cstheme="majorHAnsi"/>
+          <w:iCs/>
+          <w:color w:val="000000" w:themeColor="text1"/>
+          <w:lang w:eastAsia="es-CL"/>
+        </w:rPr>
+        <w:t>npn</w:t>
+      </w:r>
+      <w:proofErr w:type="spellEnd"/>
+      <w:r>
+        <w:rPr>
+          <w:rFonts w:cstheme="majorHAnsi"/>
+          <w:iCs/>
+          <w:color w:val="000000" w:themeColor="text1"/>
+          <w:lang w:eastAsia="es-CL"/>
+        </w:rPr>
+        <w:t xml:space="preserve"> gestiona la instalación de esta librería.</w:t>
+      </w:r>
+    </w:p>
+    <w:p>
+      <w:pPr>
+        <w:rPr>
+          <w:rFonts w:cstheme="majorHAnsi"/>
+          <w:iCs/>
+          <w:color w:val="000000" w:themeColor="text1"/>
+          <w:lang w:eastAsia="es-CL"/>
+        </w:rPr>
+      </w:pPr>
+      <w:r>
+        <w:rPr>
+          <w:rFonts w:cstheme="majorHAnsi"/>
+          <w:iCs/>
+          <w:color w:val="000000" w:themeColor="text1"/>
+          <w:lang w:eastAsia="es-CL"/>
+        </w:rPr>
         <w:t xml:space="preserve">MySQL es un sistema de gestión de bases de datos relacionales, nos permite almacenas, recuperar y organizar de manera eficiente los datos </w:t>
       </w:r>
     </w:p>
@@ -13695,18 +14147,23 @@
       <w:pPr>
         <w:pStyle w:val="Ttulo3"/>
       </w:pPr>
-      <w:bookmarkStart w:id="90" w:name="_Toc182999326"/>
+      <w:bookmarkStart w:id="92" w:name="_Toc182999326"/>
     </w:p>
     <w:p>
       <w:pPr>
         <w:pStyle w:val="Ttulo3"/>
       </w:pPr>
-      <w:bookmarkStart w:id="91" w:name="_Toc184585312"/>
-      <w:r>
-        <w:t>Backend:</w:t>
-      </w:r>
-      <w:bookmarkEnd w:id="90"/>
-      <w:bookmarkEnd w:id="91"/>
+      <w:bookmarkStart w:id="93" w:name="_Toc184648369"/>
+      <w:proofErr w:type="spellStart"/>
+      <w:r>
+        <w:t>Backend</w:t>
+      </w:r>
+      <w:proofErr w:type="spellEnd"/>
+      <w:r>
+        <w:t>:</w:t>
+      </w:r>
+      <w:bookmarkEnd w:id="92"/>
+      <w:bookmarkEnd w:id="93"/>
       <w:r>
         <w:t xml:space="preserve"> </w:t>
       </w:r>
@@ -13721,9 +14178,11 @@
       <w:r>
         <w:t xml:space="preserve"> entre en </w:t>
       </w:r>
+      <w:proofErr w:type="spellStart"/>
       <w:r>
         <w:t>frontend</w:t>
       </w:r>
+      <w:proofErr w:type="spellEnd"/>
       <w:r>
         <w:t xml:space="preserve"> y la base de datos</w:t>
       </w:r>
@@ -13791,26 +14250,33 @@
         <w:t>FUL</w:t>
       </w:r>
       <w:r>
-        <w:t xml:space="preserve"> estructura de los archivos en routes</w:t>
-      </w:r>
+        <w:t xml:space="preserve"> estructura de los archivos en </w:t>
+      </w:r>
+      <w:proofErr w:type="spellStart"/>
+      <w:r>
+        <w:t>routes</w:t>
+      </w:r>
+      <w:proofErr w:type="spellEnd"/>
     </w:p>
     <w:p>
       <w:pPr>
         <w:pStyle w:val="Ttulo3"/>
       </w:pPr>
-      <w:bookmarkStart w:id="92" w:name="_Toc184585313"/>
+      <w:bookmarkStart w:id="94" w:name="_Toc184648370"/>
       <w:r>
         <w:t>Estructura</w:t>
       </w:r>
-      <w:bookmarkEnd w:id="92"/>
-    </w:p>
-    <w:p>
+      <w:bookmarkEnd w:id="94"/>
+    </w:p>
+    <w:p>
+      <w:proofErr w:type="spellStart"/>
       <w:r>
         <w:t>R</w:t>
       </w:r>
       <w:r>
         <w:t>outes</w:t>
       </w:r>
+      <w:proofErr w:type="spellEnd"/>
     </w:p>
     <w:p>
       <w:r>
@@ -13919,11 +14385,11 @@
       <w:pPr>
         <w:pStyle w:val="Ttulo3"/>
       </w:pPr>
-      <w:bookmarkStart w:id="93" w:name="_Toc184585314"/>
+      <w:bookmarkStart w:id="95" w:name="_Toc184648371"/>
       <w:r>
         <w:t>Responsabilidades:</w:t>
       </w:r>
-      <w:bookmarkEnd w:id="93"/>
+      <w:bookmarkEnd w:id="95"/>
       <w:r>
         <w:t xml:space="preserve"> </w:t>
       </w:r>
@@ -13978,13 +14444,18 @@
       <w:pPr>
         <w:pStyle w:val="Ttulo3"/>
       </w:pPr>
-      <w:bookmarkStart w:id="94" w:name="_Toc182999327"/>
-      <w:bookmarkStart w:id="95" w:name="_Toc184585315"/>
-      <w:r>
-        <w:t>Frontend:</w:t>
-      </w:r>
-      <w:bookmarkEnd w:id="94"/>
-      <w:bookmarkEnd w:id="95"/>
+      <w:bookmarkStart w:id="96" w:name="_Toc182999327"/>
+      <w:bookmarkStart w:id="97" w:name="_Toc184648372"/>
+      <w:proofErr w:type="spellStart"/>
+      <w:r>
+        <w:t>Frontend</w:t>
+      </w:r>
+      <w:proofErr w:type="spellEnd"/>
+      <w:r>
+        <w:t>:</w:t>
+      </w:r>
+      <w:bookmarkEnd w:id="96"/>
+      <w:bookmarkEnd w:id="97"/>
     </w:p>
     <w:p>
       <w:pPr>
@@ -13992,14 +14463,14 @@
           <w:b/>
         </w:rPr>
       </w:pPr>
-      <w:bookmarkStart w:id="96" w:name="_Toc182999328"/>
+      <w:bookmarkStart w:id="98" w:name="_Toc182999328"/>
       <w:r>
         <w:t xml:space="preserve">Capa </w:t>
       </w:r>
       <w:r>
         <w:t>de presentación</w:t>
       </w:r>
-      <w:bookmarkEnd w:id="96"/>
+      <w:bookmarkEnd w:id="98"/>
       <w:r>
         <w:t xml:space="preserve"> </w:t>
       </w:r>
@@ -14094,11 +14565,11 @@
       <w:pPr>
         <w:pStyle w:val="Ttulo3"/>
       </w:pPr>
-      <w:bookmarkStart w:id="97" w:name="_Toc184585316"/>
+      <w:bookmarkStart w:id="99" w:name="_Toc184648373"/>
       <w:r>
         <w:t>Estructura</w:t>
       </w:r>
-      <w:bookmarkEnd w:id="97"/>
+      <w:bookmarkEnd w:id="99"/>
     </w:p>
     <w:p>
       <w:proofErr w:type="spellStart"/>
@@ -14218,11 +14689,11 @@
       <w:pPr>
         <w:pStyle w:val="Ttulo3"/>
       </w:pPr>
-      <w:bookmarkStart w:id="98" w:name="_Toc184585317"/>
+      <w:bookmarkStart w:id="100" w:name="_Toc184648374"/>
       <w:r>
         <w:t>Responsabilidades:</w:t>
       </w:r>
-      <w:bookmarkEnd w:id="98"/>
+      <w:bookmarkEnd w:id="100"/>
       <w:r>
         <w:t xml:space="preserve"> </w:t>
       </w:r>
@@ -14280,7 +14751,7 @@
           <w:bCs/>
         </w:rPr>
       </w:pPr>
-      <w:bookmarkStart w:id="99" w:name="_Toc182999329"/>
+      <w:bookmarkStart w:id="101" w:name="_Toc182999329"/>
     </w:p>
     <w:p/>
     <w:p>
@@ -14301,12 +14772,12 @@
       <w:pPr>
         <w:pStyle w:val="Ttulo3"/>
       </w:pPr>
-      <w:bookmarkStart w:id="100" w:name="_Toc184585318"/>
+      <w:bookmarkStart w:id="102" w:name="_Toc184648375"/>
       <w:r>
         <w:t>Base de datos:</w:t>
       </w:r>
-      <w:bookmarkEnd w:id="99"/>
-      <w:bookmarkEnd w:id="100"/>
+      <w:bookmarkEnd w:id="101"/>
+      <w:bookmarkEnd w:id="102"/>
     </w:p>
     <w:p>
       <w:r>
@@ -14335,14 +14806,14 @@
         <w:spacing w:after="160" w:line="259" w:lineRule="auto"/>
         <w:jc w:val="left"/>
       </w:pPr>
-      <w:bookmarkStart w:id="101" w:name="_Toc184585319"/>
+      <w:bookmarkStart w:id="103" w:name="_Toc184648376"/>
       <w:r>
         <w:rPr>
           <w:rStyle w:val="Ttulo3Car"/>
         </w:rPr>
         <w:t>Componentes</w:t>
       </w:r>
-      <w:bookmarkEnd w:id="101"/>
+      <w:bookmarkEnd w:id="103"/>
       <w:r>
         <w:t xml:space="preserve">: </w:t>
       </w:r>
@@ -14425,11 +14896,11 @@
       <w:pPr>
         <w:pStyle w:val="Ttulo3"/>
       </w:pPr>
-      <w:bookmarkStart w:id="102" w:name="_Toc184585320"/>
+      <w:bookmarkStart w:id="104" w:name="_Toc184648377"/>
       <w:r>
         <w:t>Responsabilidades:</w:t>
       </w:r>
-      <w:bookmarkEnd w:id="102"/>
+      <w:bookmarkEnd w:id="104"/>
       <w:r>
         <w:t xml:space="preserve"> </w:t>
       </w:r>
@@ -14478,16 +14949,16 @@
           <w:numId w:val="1"/>
         </w:numPr>
       </w:pPr>
-      <w:bookmarkStart w:id="103" w:name="_Toc182999330"/>
-      <w:bookmarkStart w:id="104" w:name="_Toc184585321"/>
+      <w:bookmarkStart w:id="105" w:name="_Toc182999330"/>
+      <w:bookmarkStart w:id="106" w:name="_Toc184648378"/>
       <w:r>
         <w:t>Tecnologías</w:t>
       </w:r>
       <w:r>
         <w:t xml:space="preserve"> utilizadas</w:t>
       </w:r>
-      <w:bookmarkEnd w:id="103"/>
-      <w:bookmarkEnd w:id="104"/>
+      <w:bookmarkEnd w:id="105"/>
+      <w:bookmarkEnd w:id="106"/>
     </w:p>
     <w:p/>
     <w:p>
@@ -14509,8 +14980,13 @@
           <w:numId w:val="15"/>
         </w:numPr>
       </w:pPr>
-      <w:r>
-        <w:t xml:space="preserve">Npm, </w:t>
+      <w:proofErr w:type="spellStart"/>
+      <w:r>
+        <w:t>Npm</w:t>
+      </w:r>
+      <w:proofErr w:type="spellEnd"/>
+      <w:r>
+        <w:t xml:space="preserve">, </w:t>
       </w:r>
     </w:p>
     <w:p>
@@ -14589,8 +15065,8 @@
           <w:numId w:val="1"/>
         </w:numPr>
       </w:pPr>
-      <w:bookmarkStart w:id="105" w:name="_Toc182999331"/>
-      <w:bookmarkStart w:id="106" w:name="_Toc184585322"/>
+      <w:bookmarkStart w:id="107" w:name="_Toc182999331"/>
+      <w:bookmarkStart w:id="108" w:name="_Toc184648379"/>
       <w:r>
         <w:lastRenderedPageBreak/>
         <w:t>Implementación</w:t>
@@ -14598,15 +15074,15 @@
       <w:r>
         <w:t xml:space="preserve"> de funcionalidades principales</w:t>
       </w:r>
-      <w:bookmarkEnd w:id="105"/>
-      <w:bookmarkEnd w:id="106"/>
+      <w:bookmarkEnd w:id="107"/>
+      <w:bookmarkEnd w:id="108"/>
     </w:p>
     <w:p/>
     <w:p>
       <w:r>
         <w:t>Dentro de las principales funcionalidades están:</w:t>
       </w:r>
-      <w:bookmarkStart w:id="107" w:name="_Toc182999332"/>
+      <w:bookmarkStart w:id="109" w:name="_Toc182999332"/>
     </w:p>
     <w:p>
       <w:pPr>
@@ -14625,7 +15101,7 @@
       <w:r>
         <w:t xml:space="preserve"> medicamentos e insumos.</w:t>
       </w:r>
-      <w:bookmarkEnd w:id="107"/>
+      <w:bookmarkEnd w:id="109"/>
     </w:p>
     <w:p>
       <w:pPr>
@@ -14638,14 +15114,14 @@
           <w:b/>
         </w:rPr>
       </w:pPr>
-      <w:bookmarkStart w:id="108" w:name="_Toc182999333"/>
+      <w:bookmarkStart w:id="110" w:name="_Toc182999333"/>
       <w:r>
         <w:t>Rastreo de fechas de vencimiento</w:t>
       </w:r>
       <w:r>
         <w:t>.</w:t>
       </w:r>
-      <w:bookmarkEnd w:id="108"/>
+      <w:bookmarkEnd w:id="110"/>
     </w:p>
     <w:p>
       <w:pPr>
@@ -14658,7 +15134,7 @@
           <w:b/>
         </w:rPr>
       </w:pPr>
-      <w:bookmarkStart w:id="109" w:name="_Toc182999334"/>
+      <w:bookmarkStart w:id="111" w:name="_Toc182999334"/>
       <w:r>
         <w:t>E</w:t>
       </w:r>
@@ -14668,7 +15144,7 @@
       <w:r>
         <w:t>.</w:t>
       </w:r>
-      <w:bookmarkEnd w:id="109"/>
+      <w:bookmarkEnd w:id="111"/>
     </w:p>
     <w:p>
       <w:pPr>
@@ -14681,11 +15157,11 @@
           <w:b/>
         </w:rPr>
       </w:pPr>
-      <w:bookmarkStart w:id="110" w:name="_Toc182999335"/>
+      <w:bookmarkStart w:id="112" w:name="_Toc182999335"/>
       <w:r>
         <w:t>Alertas oportunas a 30, 60, 90 días.</w:t>
       </w:r>
-      <w:bookmarkEnd w:id="110"/>
+      <w:bookmarkEnd w:id="112"/>
     </w:p>
     <w:p>
       <w:pPr>
@@ -14718,13 +15194,13 @@
           <w:numId w:val="1"/>
         </w:numPr>
       </w:pPr>
-      <w:bookmarkStart w:id="111" w:name="_Toc182999337"/>
-      <w:bookmarkStart w:id="112" w:name="_Toc184585323"/>
+      <w:bookmarkStart w:id="113" w:name="_Toc182999337"/>
+      <w:bookmarkStart w:id="114" w:name="_Toc184648380"/>
       <w:r>
         <w:t>Pruebas y validación</w:t>
       </w:r>
-      <w:bookmarkEnd w:id="111"/>
-      <w:bookmarkEnd w:id="112"/>
+      <w:bookmarkEnd w:id="113"/>
+      <w:bookmarkEnd w:id="114"/>
     </w:p>
     <w:p/>
     <w:p>
@@ -14754,11 +15230,11 @@
           <w:numId w:val="1"/>
         </w:numPr>
       </w:pPr>
-      <w:bookmarkStart w:id="113" w:name="_Toc184585324"/>
+      <w:bookmarkStart w:id="115" w:name="_Toc184648381"/>
       <w:r>
         <w:t>Plan de pruebas</w:t>
       </w:r>
-      <w:bookmarkEnd w:id="113"/>
+      <w:bookmarkEnd w:id="115"/>
       <w:r>
         <w:t xml:space="preserve"> </w:t>
       </w:r>
@@ -14864,12 +15340,12 @@
           <w:numId w:val="1"/>
         </w:numPr>
       </w:pPr>
-      <w:bookmarkStart w:id="114" w:name="_Toc184585325"/>
+      <w:bookmarkStart w:id="116" w:name="_Toc184648382"/>
       <w:r>
         <w:lastRenderedPageBreak/>
         <w:t>Resultado de las pruebas</w:t>
       </w:r>
-      <w:bookmarkEnd w:id="114"/>
+      <w:bookmarkEnd w:id="116"/>
     </w:p>
     <w:p/>
     <w:p>
@@ -15121,11 +15597,11 @@
       <w:r>
         <w:t xml:space="preserve"> </w:t>
       </w:r>
-      <w:bookmarkStart w:id="115" w:name="_Toc184585326"/>
+      <w:bookmarkStart w:id="117" w:name="_Toc184648383"/>
       <w:r>
         <w:t>DESCRIPCION DE LA APLICACIÓN FINAL</w:t>
       </w:r>
-      <w:bookmarkEnd w:id="115"/>
+      <w:bookmarkEnd w:id="117"/>
     </w:p>
     <w:p/>
     <w:p>
@@ -15152,11 +15628,11 @@
       <w:pPr>
         <w:pStyle w:val="Ttulo1"/>
       </w:pPr>
-      <w:bookmarkStart w:id="116" w:name="_Toc184585327"/>
+      <w:bookmarkStart w:id="118" w:name="_Toc184648384"/>
       <w:r>
         <w:t>ANALISIS DEL IMPACTO</w:t>
       </w:r>
-      <w:bookmarkEnd w:id="116"/>
+      <w:bookmarkEnd w:id="118"/>
     </w:p>
     <w:p/>
     <w:p>
@@ -15197,12 +15673,12 @@
       <w:pPr>
         <w:pStyle w:val="Ttulo1"/>
       </w:pPr>
-      <w:bookmarkStart w:id="117" w:name="_Toc184585328"/>
+      <w:bookmarkStart w:id="119" w:name="_Toc184648385"/>
       <w:r>
         <w:lastRenderedPageBreak/>
         <w:t>BENEFICIOS ECONOMICOS</w:t>
       </w:r>
-      <w:bookmarkEnd w:id="117"/>
+      <w:bookmarkEnd w:id="119"/>
     </w:p>
     <w:p/>
     <w:p>
@@ -15263,7 +15739,15 @@
         <w:t xml:space="preserve"> de 10 años</w:t>
       </w:r>
       <w:r>
-        <w:t>. Nuestro Valor Actual Neto(VAN) seria de $62.667.676 lo que nos indica que es un proyecto muy rentable, Tasa Interna de Retorno(TIR) de un 228% indica que es una tasa muy alta y el Periodo de Recuperación de la Inversión (PayBack) de 1.3 años</w:t>
+        <w:t>. Nuestro Valor Actual Neto(VAN) seria de $62.667.676 lo que nos indica que es un proyecto muy rentable, Tasa Interna de Retorno(TIR) de un 228% indica que es una tasa muy alta y el Periodo de Recuperación de la Inversión (</w:t>
+      </w:r>
+      <w:proofErr w:type="spellStart"/>
+      <w:r>
+        <w:t>PayBack</w:t>
+      </w:r>
+      <w:proofErr w:type="spellEnd"/>
+      <w:r>
+        <w:t>) de 1.3 años</w:t>
       </w:r>
       <w:r>
         <w:t>.</w:t>
@@ -15326,7 +15810,15 @@
     </w:p>
     <w:p>
       <w:r>
-        <w:t xml:space="preserve">Periodo de recuperación de inversión(PayBack) nos indica el tiempo que toma recuperar la inversión inicial </w:t>
+        <w:t>Periodo de recuperación de inversión(</w:t>
+      </w:r>
+      <w:proofErr w:type="spellStart"/>
+      <w:r>
+        <w:t>PayBack</w:t>
+      </w:r>
+      <w:proofErr w:type="spellEnd"/>
+      <w:r>
+        <w:t xml:space="preserve">) nos indica el tiempo que toma recuperar la inversión inicial </w:t>
       </w:r>
       <w:r>
         <w:t>a través</w:t>
@@ -15430,11 +15922,11 @@
       <w:pPr>
         <w:pStyle w:val="Ttulo1"/>
       </w:pPr>
-      <w:bookmarkStart w:id="118" w:name="_Toc184585329"/>
+      <w:bookmarkStart w:id="120" w:name="_Toc184648386"/>
       <w:r>
         <w:t>MEJORAS EN LA GESTION</w:t>
       </w:r>
-      <w:bookmarkEnd w:id="118"/>
+      <w:bookmarkEnd w:id="120"/>
     </w:p>
     <w:p>
       <w:pPr>
@@ -15501,17 +15993,25 @@
           <w:lang w:val="en-CA"/>
         </w:rPr>
       </w:pPr>
-      <w:bookmarkStart w:id="119" w:name="_Toc184585330"/>
+      <w:bookmarkStart w:id="121" w:name="_Toc184648387"/>
+      <w:proofErr w:type="spellStart"/>
       <w:r>
         <w:rPr>
           <w:lang w:val="en-CA"/>
         </w:rPr>
-        <w:t>Diagrama BPMN (AS IS</w:t>
-      </w:r>
+        <w:t>Diagrama</w:t>
+      </w:r>
+      <w:proofErr w:type="spellEnd"/>
       <w:r>
         <w:rPr>
           <w:lang w:val="en-CA"/>
         </w:rPr>
+        <w:t xml:space="preserve"> BPMN (AS IS</w:t>
+      </w:r>
+      <w:r>
+        <w:rPr>
+          <w:lang w:val="en-CA"/>
+        </w:rPr>
         <w:t xml:space="preserve"> y </w:t>
       </w:r>
       <w:proofErr w:type="gramStart"/>
@@ -15534,7 +16034,7 @@
         </w:rPr>
         <w:t>):</w:t>
       </w:r>
-      <w:bookmarkEnd w:id="119"/>
+      <w:bookmarkEnd w:id="121"/>
     </w:p>
     <w:p>
       <w:pPr>
@@ -15557,7 +16057,15 @@
         <w:t xml:space="preserve"> (</w:t>
       </w:r>
       <w:r>
-        <w:t>As Is)</w:t>
+        <w:t xml:space="preserve">As </w:t>
+      </w:r>
+      <w:proofErr w:type="spellStart"/>
+      <w:r>
+        <w:t>Is</w:t>
+      </w:r>
+      <w:proofErr w:type="spellEnd"/>
+      <w:r>
+        <w:t>)</w:t>
       </w:r>
       <w:r>
         <w:t xml:space="preserve"> por el que pasan los medicamentos e insumos médicos en los CESFAM de nuestra ciudad</w:t>
@@ -15590,7 +16098,15 @@
         <w:t xml:space="preserve"> </w:t>
       </w:r>
       <w:r>
-        <w:t>(To Be)</w:t>
+        <w:t>(</w:t>
+      </w:r>
+      <w:proofErr w:type="spellStart"/>
+      <w:r>
+        <w:t>To</w:t>
+      </w:r>
+      <w:proofErr w:type="spellEnd"/>
+      <w:r>
+        <w:t xml:space="preserve"> Be)</w:t>
       </w:r>
       <w:r>
         <w:t>que es el diagrama que representa el proceso mejorado</w:t>
@@ -15650,11 +16166,19 @@
           <w:rFonts w:cstheme="majorHAnsi"/>
         </w:rPr>
       </w:pPr>
-      <w:bookmarkStart w:id="120" w:name="_Toc184585331"/>
-      <w:r>
-        <w:t>Recepción de medicamentos(As Is):</w:t>
-      </w:r>
-      <w:bookmarkEnd w:id="120"/>
+      <w:bookmarkStart w:id="122" w:name="_Toc184648388"/>
+      <w:r>
+        <w:t xml:space="preserve">Recepción de medicamentos(As </w:t>
+      </w:r>
+      <w:proofErr w:type="spellStart"/>
+      <w:r>
+        <w:t>Is</w:t>
+      </w:r>
+      <w:proofErr w:type="spellEnd"/>
+      <w:r>
+        <w:t>):</w:t>
+      </w:r>
+      <w:bookmarkEnd w:id="122"/>
     </w:p>
     <w:p>
       <w:pPr>
@@ -15767,15 +16291,23 @@
           <w:numId w:val="1"/>
         </w:numPr>
       </w:pPr>
-      <w:bookmarkStart w:id="121" w:name="_Toc184585332"/>
+      <w:bookmarkStart w:id="123" w:name="_Toc184648389"/>
       <w:r>
         <w:lastRenderedPageBreak/>
-        <w:t>Recepción de medicamentos(To Be)</w:t>
+        <w:t>Recepción de medicamentos(</w:t>
+      </w:r>
+      <w:proofErr w:type="spellStart"/>
+      <w:r>
+        <w:t>To</w:t>
+      </w:r>
+      <w:proofErr w:type="spellEnd"/>
+      <w:r>
+        <w:t xml:space="preserve"> Be)</w:t>
       </w:r>
       <w:r>
         <w:t>:</w:t>
       </w:r>
-      <w:bookmarkEnd w:id="121"/>
+      <w:bookmarkEnd w:id="123"/>
       <w:r>
         <w:t xml:space="preserve"> </w:t>
       </w:r>
@@ -15794,7 +16326,23 @@
         <w:t xml:space="preserve"> </w:t>
       </w:r>
       <w:r>
-        <w:t>(As Is) y el proceso mejorado actual (To Be)</w:t>
+        <w:t xml:space="preserve">(As </w:t>
+      </w:r>
+      <w:proofErr w:type="spellStart"/>
+      <w:r>
+        <w:t>Is</w:t>
+      </w:r>
+      <w:proofErr w:type="spellEnd"/>
+      <w:r>
+        <w:t>) y el proceso mejorado actual (</w:t>
+      </w:r>
+      <w:proofErr w:type="spellStart"/>
+      <w:r>
+        <w:t>To</w:t>
+      </w:r>
+      <w:proofErr w:type="spellEnd"/>
+      <w:r>
+        <w:t xml:space="preserve"> Be)</w:t>
       </w:r>
       <w:r>
         <w:t>, donde apreciamos que las tareas se vuelven más claras</w:t>
@@ -15925,7 +16473,49 @@
         <w:rPr>
           <w:rFonts w:cstheme="majorHAnsi"/>
         </w:rPr>
-        <w:t>(First In First Out).</w:t>
+        <w:t>(</w:t>
+      </w:r>
+      <w:proofErr w:type="spellStart"/>
+      <w:r>
+        <w:rPr>
+          <w:rFonts w:cstheme="majorHAnsi"/>
+        </w:rPr>
+        <w:t>First</w:t>
+      </w:r>
+      <w:proofErr w:type="spellEnd"/>
+      <w:r>
+        <w:rPr>
+          <w:rFonts w:cstheme="majorHAnsi"/>
+        </w:rPr>
+        <w:t xml:space="preserve"> In </w:t>
+      </w:r>
+      <w:proofErr w:type="spellStart"/>
+      <w:r>
+        <w:rPr>
+          <w:rFonts w:cstheme="majorHAnsi"/>
+        </w:rPr>
+        <w:t>First</w:t>
+      </w:r>
+      <w:proofErr w:type="spellEnd"/>
+      <w:r>
+        <w:rPr>
+          <w:rFonts w:cstheme="majorHAnsi"/>
+        </w:rPr>
+        <w:t xml:space="preserve"> </w:t>
+      </w:r>
+      <w:proofErr w:type="spellStart"/>
+      <w:r>
+        <w:rPr>
+          <w:rFonts w:cstheme="majorHAnsi"/>
+        </w:rPr>
+        <w:t>Out</w:t>
+      </w:r>
+      <w:proofErr w:type="spellEnd"/>
+      <w:r>
+        <w:rPr>
+          <w:rFonts w:cstheme="majorHAnsi"/>
+        </w:rPr>
+        <w:t>).</w:t>
       </w:r>
     </w:p>
     <w:p>
@@ -15943,11 +16533,19 @@
           <w:numId w:val="1"/>
         </w:numPr>
       </w:pPr>
-      <w:bookmarkStart w:id="122" w:name="_Toc184585333"/>
-      <w:r>
-        <w:t>Entrega de medicamento (As Is):</w:t>
-      </w:r>
-      <w:bookmarkEnd w:id="122"/>
+      <w:bookmarkStart w:id="124" w:name="_Toc184648390"/>
+      <w:r>
+        <w:t xml:space="preserve">Entrega de medicamento (As </w:t>
+      </w:r>
+      <w:proofErr w:type="spellStart"/>
+      <w:r>
+        <w:t>Is</w:t>
+      </w:r>
+      <w:proofErr w:type="spellEnd"/>
+      <w:r>
+        <w:t>):</w:t>
+      </w:r>
+      <w:bookmarkEnd w:id="124"/>
     </w:p>
     <w:p>
       <w:pPr>
@@ -16129,11 +16727,19 @@
           <w:numId w:val="1"/>
         </w:numPr>
       </w:pPr>
-      <w:bookmarkStart w:id="123" w:name="_Toc184585334"/>
-      <w:r>
-        <w:t>Entrega de medicamentos (To Be):</w:t>
-      </w:r>
-      <w:bookmarkEnd w:id="123"/>
+      <w:bookmarkStart w:id="125" w:name="_Toc184648391"/>
+      <w:r>
+        <w:t>Entrega de medicamentos (</w:t>
+      </w:r>
+      <w:proofErr w:type="spellStart"/>
+      <w:r>
+        <w:t>To</w:t>
+      </w:r>
+      <w:proofErr w:type="spellEnd"/>
+      <w:r>
+        <w:t xml:space="preserve"> Be):</w:t>
+      </w:r>
+      <w:bookmarkEnd w:id="125"/>
     </w:p>
     <w:p>
       <w:pPr>
@@ -16286,15 +16892,15 @@
       <w:pPr>
         <w:pStyle w:val="Ttulo1"/>
       </w:pPr>
-      <w:bookmarkStart w:id="124" w:name="_Toc168573516"/>
-      <w:bookmarkStart w:id="125" w:name="_Toc182999338"/>
-      <w:bookmarkStart w:id="126" w:name="_Toc184585335"/>
+      <w:bookmarkStart w:id="126" w:name="_Toc168573516"/>
+      <w:bookmarkStart w:id="127" w:name="_Toc182999338"/>
+      <w:bookmarkStart w:id="128" w:name="_Toc184648392"/>
       <w:r>
         <w:t>RESULTADOS</w:t>
       </w:r>
-      <w:bookmarkEnd w:id="124"/>
-      <w:bookmarkEnd w:id="125"/>
       <w:bookmarkEnd w:id="126"/>
+      <w:bookmarkEnd w:id="127"/>
+      <w:bookmarkEnd w:id="128"/>
       <w:r>
         <w:t xml:space="preserve"> </w:t>
       </w:r>
@@ -16365,15 +16971,15 @@
       <w:pPr>
         <w:pStyle w:val="Ttulo1"/>
       </w:pPr>
-      <w:bookmarkStart w:id="127" w:name="_Toc168573517"/>
-      <w:bookmarkStart w:id="128" w:name="_Toc182999339"/>
-      <w:bookmarkStart w:id="129" w:name="_Toc184585336"/>
+      <w:bookmarkStart w:id="129" w:name="_Toc168573517"/>
+      <w:bookmarkStart w:id="130" w:name="_Toc182999339"/>
+      <w:bookmarkStart w:id="131" w:name="_Toc184648393"/>
       <w:r>
         <w:t>CONCLUSIONES Y RECOMENDACIONES</w:t>
       </w:r>
-      <w:bookmarkEnd w:id="127"/>
-      <w:bookmarkEnd w:id="128"/>
       <w:bookmarkEnd w:id="129"/>
+      <w:bookmarkEnd w:id="130"/>
+      <w:bookmarkEnd w:id="131"/>
     </w:p>
     <w:p>
       <w:pPr>
@@ -16393,18 +16999,18 @@
           <w:numId w:val="1"/>
         </w:numPr>
       </w:pPr>
-      <w:bookmarkStart w:id="130" w:name="_Toc168573518"/>
-      <w:bookmarkStart w:id="131" w:name="_Toc182999340"/>
+      <w:bookmarkStart w:id="132" w:name="_Toc168573518"/>
+      <w:bookmarkStart w:id="133" w:name="_Toc182999340"/>
       <w:r>
         <w:t xml:space="preserve"> </w:t>
       </w:r>
-      <w:bookmarkStart w:id="132" w:name="_Toc184585337"/>
+      <w:bookmarkStart w:id="134" w:name="_Toc184648394"/>
       <w:r>
         <w:t>Conclusiones</w:t>
       </w:r>
-      <w:bookmarkEnd w:id="130"/>
-      <w:bookmarkEnd w:id="131"/>
       <w:bookmarkEnd w:id="132"/>
+      <w:bookmarkEnd w:id="133"/>
+      <w:bookmarkEnd w:id="134"/>
     </w:p>
     <w:p/>
     <w:p>
@@ -16433,11 +17039,11 @@
       <w:pPr>
         <w:pStyle w:val="Ttulo2"/>
       </w:pPr>
-      <w:bookmarkStart w:id="133" w:name="_Toc184585338"/>
+      <w:bookmarkStart w:id="135" w:name="_Toc184648395"/>
       <w:r>
         <w:t>24.2 Recomendaciones</w:t>
       </w:r>
-      <w:bookmarkEnd w:id="133"/>
+      <w:bookmarkEnd w:id="135"/>
     </w:p>
     <w:p/>
     <w:p>
@@ -16529,9 +17135,9 @@
       <w:pPr>
         <w:pStyle w:val="Ttulo1"/>
       </w:pPr>
-      <w:bookmarkStart w:id="134" w:name="_Toc168573520"/>
-      <w:bookmarkStart w:id="135" w:name="_Toc182999341"/>
-      <w:bookmarkStart w:id="136" w:name="_Toc184585339"/>
+      <w:bookmarkStart w:id="136" w:name="_Toc168573520"/>
+      <w:bookmarkStart w:id="137" w:name="_Toc182999341"/>
+      <w:bookmarkStart w:id="138" w:name="_Toc184648396"/>
       <w:r>
         <w:lastRenderedPageBreak/>
         <w:t>BIBLIOGRAF</w:t>
@@ -16542,9 +17148,9 @@
       <w:r>
         <w:t>A</w:t>
       </w:r>
-      <w:bookmarkEnd w:id="134"/>
-      <w:bookmarkEnd w:id="135"/>
       <w:bookmarkEnd w:id="136"/>
+      <w:bookmarkEnd w:id="137"/>
+      <w:bookmarkEnd w:id="138"/>
     </w:p>
     <w:p>
       <w:pPr>
@@ -16636,9 +17242,9 @@
       <w:pPr>
         <w:pStyle w:val="Ttulo1"/>
       </w:pPr>
-      <w:bookmarkStart w:id="137" w:name="_Toc168573521"/>
-      <w:bookmarkStart w:id="138" w:name="_Toc182999342"/>
-      <w:bookmarkStart w:id="139" w:name="_Toc184585340"/>
+      <w:bookmarkStart w:id="139" w:name="_Toc168573521"/>
+      <w:bookmarkStart w:id="140" w:name="_Toc182999342"/>
+      <w:bookmarkStart w:id="141" w:name="_Toc184648397"/>
       <w:r>
         <w:t>LINKO</w:t>
       </w:r>
@@ -16651,9 +17257,9 @@
       <w:r>
         <w:t>A</w:t>
       </w:r>
-      <w:bookmarkEnd w:id="137"/>
-      <w:bookmarkEnd w:id="138"/>
       <w:bookmarkEnd w:id="139"/>
+      <w:bookmarkEnd w:id="140"/>
+      <w:bookmarkEnd w:id="141"/>
     </w:p>
     <w:p>
       <w:r>
@@ -16686,30 +17292,30 @@
       <w:pPr>
         <w:pStyle w:val="Ttulo1"/>
       </w:pPr>
-      <w:bookmarkStart w:id="140" w:name="_Toc168573522"/>
-      <w:bookmarkStart w:id="141" w:name="_Toc79974808"/>
-      <w:bookmarkStart w:id="142" w:name="_Toc84208132"/>
-      <w:bookmarkStart w:id="143" w:name="_Toc182999343"/>
-      <w:bookmarkStart w:id="144" w:name="_Toc184585341"/>
+      <w:bookmarkStart w:id="142" w:name="_Toc168573522"/>
+      <w:bookmarkStart w:id="143" w:name="_Toc79974808"/>
+      <w:bookmarkStart w:id="144" w:name="_Toc84208132"/>
+      <w:bookmarkStart w:id="145" w:name="_Toc182999343"/>
+      <w:bookmarkStart w:id="146" w:name="_Toc184648398"/>
       <w:r>
         <w:lastRenderedPageBreak/>
         <w:t>ANEXO A:</w:t>
       </w:r>
-      <w:bookmarkEnd w:id="140"/>
+      <w:bookmarkEnd w:id="142"/>
       <w:r>
         <w:t xml:space="preserve"> </w:t>
       </w:r>
-      <w:bookmarkEnd w:id="141"/>
-      <w:bookmarkEnd w:id="142"/>
+      <w:bookmarkEnd w:id="143"/>
+      <w:bookmarkEnd w:id="144"/>
       <w:r>
         <w:br/>
         <w:t xml:space="preserve">Figura número 1 diagrama de </w:t>
       </w:r>
-      <w:bookmarkEnd w:id="143"/>
+      <w:bookmarkEnd w:id="145"/>
       <w:r>
         <w:t>caso de uso</w:t>
       </w:r>
-      <w:bookmarkEnd w:id="144"/>
+      <w:bookmarkEnd w:id="146"/>
     </w:p>
     <w:p>
       <w:pPr>
@@ -17404,29 +18010,29 @@
       <w:pPr>
         <w:pStyle w:val="Ttulo1"/>
       </w:pPr>
-      <w:bookmarkStart w:id="145" w:name="_Toc168573523"/>
-      <w:bookmarkStart w:id="146" w:name="_Toc79974809"/>
-      <w:bookmarkStart w:id="147" w:name="_Toc84208133"/>
-      <w:bookmarkStart w:id="148" w:name="_Toc184585342"/>
-      <w:bookmarkStart w:id="149" w:name="_Toc182999344"/>
+      <w:bookmarkStart w:id="147" w:name="_Toc168573523"/>
+      <w:bookmarkStart w:id="148" w:name="_Toc79974809"/>
+      <w:bookmarkStart w:id="149" w:name="_Toc84208133"/>
+      <w:bookmarkStart w:id="150" w:name="_Toc182999344"/>
+      <w:bookmarkStart w:id="151" w:name="_Toc184648399"/>
       <w:r>
         <w:t>ANEXO B:</w:t>
       </w:r>
-      <w:bookmarkEnd w:id="145"/>
+      <w:bookmarkEnd w:id="147"/>
       <w:r>
         <w:t xml:space="preserve"> </w:t>
       </w:r>
-      <w:bookmarkEnd w:id="146"/>
-      <w:bookmarkEnd w:id="147"/>
+      <w:bookmarkEnd w:id="148"/>
+      <w:bookmarkEnd w:id="149"/>
       <w:r>
         <w:br/>
         <w:t>Figuras 8-11 pantallas del primer prototipo funcional</w:t>
       </w:r>
-      <w:bookmarkEnd w:id="148"/>
+      <w:bookmarkEnd w:id="151"/>
       <w:r>
         <w:t xml:space="preserve"> </w:t>
       </w:r>
-      <w:bookmarkEnd w:id="149"/>
+      <w:bookmarkEnd w:id="150"/>
     </w:p>
     <w:p>
       <w:pPr>
@@ -17839,22 +18445,22 @@
       <w:pPr>
         <w:pStyle w:val="Ttulo1"/>
       </w:pPr>
-      <w:bookmarkStart w:id="150" w:name="_Toc168573524"/>
-      <w:bookmarkStart w:id="151" w:name="_Toc182999345"/>
-      <w:bookmarkStart w:id="152" w:name="_Toc184585343"/>
-      <w:bookmarkStart w:id="153" w:name="_Toc79974810"/>
-      <w:bookmarkStart w:id="154" w:name="_Toc84208134"/>
+      <w:bookmarkStart w:id="152" w:name="_Toc168573524"/>
+      <w:bookmarkStart w:id="153" w:name="_Toc182999345"/>
+      <w:bookmarkStart w:id="154" w:name="_Toc79974810"/>
+      <w:bookmarkStart w:id="155" w:name="_Toc84208134"/>
+      <w:bookmarkStart w:id="156" w:name="_Toc184648400"/>
       <w:r>
         <w:t>ANEXO C:</w:t>
       </w:r>
-      <w:bookmarkEnd w:id="150"/>
-      <w:bookmarkEnd w:id="151"/>
       <w:bookmarkEnd w:id="152"/>
+      <w:bookmarkEnd w:id="153"/>
+      <w:bookmarkEnd w:id="156"/>
       <w:r>
         <w:t xml:space="preserve"> </w:t>
       </w:r>
-      <w:bookmarkEnd w:id="153"/>
       <w:bookmarkEnd w:id="154"/>
+      <w:bookmarkEnd w:id="155"/>
     </w:p>
     <w:p/>
     <w:p>
@@ -18163,9 +18769,11 @@
             <w:tcW w:w="4697" w:type="dxa"/>
           </w:tcPr>
           <w:p>
+            <w:proofErr w:type="spellStart"/>
             <w:r>
               <w:t>PayBack</w:t>
             </w:r>
+            <w:proofErr w:type="spellEnd"/>
           </w:p>
         </w:tc>
         <w:tc>
@@ -18383,9 +18991,11 @@
             <w:tcW w:w="4697" w:type="dxa"/>
           </w:tcPr>
           <w:p>
+            <w:proofErr w:type="spellStart"/>
             <w:r>
               <w:t>PayBack</w:t>
             </w:r>
+            <w:proofErr w:type="spellEnd"/>
             <w:r>
               <w:t xml:space="preserve"> 1 año</w:t>
             </w:r>
@@ -19278,7 +19888,23 @@
           <w:b/>
           <w:bCs/>
         </w:rPr>
-        <w:t>Diagrama BPM As Is del proceso de recepción de medicamentos e insumos médicos.</w:t>
+        <w:t xml:space="preserve">Diagrama BPM As </w:t>
+      </w:r>
+      <w:proofErr w:type="spellStart"/>
+      <w:r>
+        <w:rPr>
+          <w:b/>
+          <w:bCs/>
+        </w:rPr>
+        <w:t>Is</w:t>
+      </w:r>
+      <w:proofErr w:type="spellEnd"/>
+      <w:r>
+        <w:rPr>
+          <w:b/>
+          <w:bCs/>
+        </w:rPr>
+        <w:t xml:space="preserve"> del proceso de recepción de medicamentos e insumos médicos.</w:t>
       </w:r>
     </w:p>
     <w:p>
@@ -19350,7 +19976,23 @@
           <w:b/>
           <w:bCs/>
         </w:rPr>
-        <w:t>Diagrama BPM To B</w:t>
+        <w:t xml:space="preserve">Diagrama BPM </w:t>
+      </w:r>
+      <w:proofErr w:type="spellStart"/>
+      <w:r>
+        <w:rPr>
+          <w:b/>
+          <w:bCs/>
+        </w:rPr>
+        <w:t>To</w:t>
+      </w:r>
+      <w:proofErr w:type="spellEnd"/>
+      <w:r>
+        <w:rPr>
+          <w:b/>
+          <w:bCs/>
+        </w:rPr>
+        <w:t xml:space="preserve"> B</w:t>
       </w:r>
       <w:r>
         <w:rPr>
@@ -19578,7 +20220,23 @@
           <w:b/>
           <w:bCs/>
         </w:rPr>
-        <w:t>Diagrama BPM As Is del proceso de entrega de medicamentos e insumos médicos.</w:t>
+        <w:t xml:space="preserve">Diagrama BPM As </w:t>
+      </w:r>
+      <w:proofErr w:type="spellStart"/>
+      <w:r>
+        <w:rPr>
+          <w:b/>
+          <w:bCs/>
+        </w:rPr>
+        <w:t>Is</w:t>
+      </w:r>
+      <w:proofErr w:type="spellEnd"/>
+      <w:r>
+        <w:rPr>
+          <w:b/>
+          <w:bCs/>
+        </w:rPr>
+        <w:t xml:space="preserve"> del proceso de entrega de medicamentos e insumos médicos.</w:t>
       </w:r>
     </w:p>
     <w:p>
@@ -19643,7 +20301,23 @@
           <w:b/>
           <w:bCs/>
         </w:rPr>
-        <w:t>Diagrama BPM To BE del proceso de entrega de medicamentos e insumos médicos.</w:t>
+        <w:t xml:space="preserve">Diagrama BPM </w:t>
+      </w:r>
+      <w:proofErr w:type="spellStart"/>
+      <w:r>
+        <w:rPr>
+          <w:b/>
+          <w:bCs/>
+        </w:rPr>
+        <w:t>To</w:t>
+      </w:r>
+      <w:proofErr w:type="spellEnd"/>
+      <w:r>
+        <w:rPr>
+          <w:b/>
+          <w:bCs/>
+        </w:rPr>
+        <w:t xml:space="preserve"> BE del proceso de entrega de medicamentos e insumos médicos.</w:t>
       </w:r>
     </w:p>
     <w:p>
@@ -19709,19 +20383,19 @@
       <w:pPr>
         <w:pStyle w:val="Ttulo1"/>
       </w:pPr>
-      <w:bookmarkStart w:id="155" w:name="_Toc79974811"/>
-      <w:bookmarkStart w:id="156" w:name="_Toc84208135"/>
-      <w:bookmarkStart w:id="157" w:name="_Toc168573525"/>
-      <w:bookmarkStart w:id="158" w:name="_Toc182999346"/>
-      <w:bookmarkStart w:id="159" w:name="_Toc184585344"/>
+      <w:bookmarkStart w:id="157" w:name="_Toc79974811"/>
+      <w:bookmarkStart w:id="158" w:name="_Toc84208135"/>
+      <w:bookmarkStart w:id="159" w:name="_Toc168573525"/>
+      <w:bookmarkStart w:id="160" w:name="_Toc182999346"/>
+      <w:bookmarkStart w:id="161" w:name="_Toc184648401"/>
       <w:r>
         <w:t>ANEXO D</w:t>
       </w:r>
-      <w:bookmarkEnd w:id="155"/>
-      <w:bookmarkEnd w:id="156"/>
       <w:bookmarkEnd w:id="157"/>
       <w:bookmarkEnd w:id="158"/>
       <w:bookmarkEnd w:id="159"/>
+      <w:bookmarkEnd w:id="160"/>
+      <w:bookmarkEnd w:id="161"/>
     </w:p>
     <w:p>
       <w:pPr>

</xml_diff>